<commit_message>
Finalize Descriptive approach (subsetting data, long to wide data format, check skewness of outcome, check outliers, creating Table 1)
</commit_message>
<xml_diff>
--- a/Project1/Report/Report.docx
+++ b/Project1/Report/Report.docx
@@ -47,7 +47,19 @@
         <w:rPr>
           <w:rFonts w:ascii="Calibri" w:hAnsi="Calibri" w:cs="Calibri"/>
         </w:rPr>
-        <w:t>This study uses data from the Multicenter AIDS Cohort Study (MACS), a</w:t>
+        <w:t xml:space="preserve">This study was a secondary analysis of data from the Multicenter AIDS Cohort Study (MACS), an ongoing prospective cohort study </w:t>
+      </w:r>
+      <w:r>
+        <w:rPr>
+          <w:rFonts w:ascii="Calibri" w:hAnsi="Calibri" w:cs="Calibri"/>
+        </w:rPr>
+        <w:t xml:space="preserve">of </w:t>
+      </w:r>
+      <w:r>
+        <w:rPr>
+          <w:rFonts w:ascii="Calibri" w:hAnsi="Calibri" w:cs="Calibri"/>
+        </w:rPr>
+        <w:t>HIV infection among homosexual and bisexual men in four major U.S. cities. Participants were followed annually. Year 0 corresponded to the last untreated visit prior to initiation of highly active antiretroviral therapy (HAART), and subsequent visits (Years 1–8) occurred during treatment.</w:t>
       </w:r>
       <w:r>
         <w:rPr>
@@ -59,7 +71,7 @@
         <w:rPr>
           <w:rFonts w:ascii="Calibri" w:hAnsi="Calibri" w:cs="Calibri"/>
         </w:rPr>
-        <w:t>longitudinal cohort of HIV-infected men followed annually in four U.S. cities. Year 0</w:t>
+        <w:t xml:space="preserve">The primary objective was to determine whether treatment response differed by baseline hard drug use status. </w:t>
       </w:r>
       <w:r>
         <w:rPr>
@@ -71,7 +83,84 @@
         <w:rPr>
           <w:rFonts w:ascii="Calibri" w:hAnsi="Calibri" w:cs="Calibri"/>
         </w:rPr>
-        <w:t>represents the last untreated visit prior to initiation of highly active antiretroviral therapy</w:t>
+        <w:t>We hypothesized that participants reporting hard drug use at baseline would demonstrate poorer treatment response at Year 2, reflected by higher viral load, lower CD4 cell count, and lower QOL scores. We further hypothesized that antiretroviral treatment adherence might partially mediate or attenuate these associations.</w:t>
+      </w:r>
+    </w:p>
+    <w:p>
+      <w:pPr>
+        <w:rPr>
+          <w:rFonts w:ascii="Calibri" w:hAnsi="Calibri" w:cs="Calibri"/>
+          <w:b/>
+          <w:bCs/>
+        </w:rPr>
+      </w:pPr>
+      <w:r>
+        <w:rPr>
+          <w:rFonts w:ascii="Calibri" w:hAnsi="Calibri" w:cs="Calibri"/>
+          <w:b/>
+          <w:bCs/>
+        </w:rPr>
+        <w:t>Methods</w:t>
+      </w:r>
+    </w:p>
+    <w:p>
+      <w:pPr>
+        <w:spacing w:line="480" w:lineRule="auto"/>
+        <w:rPr>
+          <w:rFonts w:ascii="Calibri" w:hAnsi="Calibri" w:cs="Calibri"/>
+        </w:rPr>
+      </w:pPr>
+      <w:r>
+        <w:rPr>
+          <w:rFonts w:ascii="Calibri" w:hAnsi="Calibri" w:cs="Calibri"/>
+          <w:b/>
+          <w:bCs/>
+        </w:rPr>
+        <w:t>Study Sample and Data Structure</w:t>
+      </w:r>
+      <w:r>
+        <w:rPr>
+          <w:rFonts w:ascii="Calibri" w:hAnsi="Calibri" w:cs="Calibri"/>
+          <w:b/>
+          <w:bCs/>
+        </w:rPr>
+        <w:t>:</w:t>
+      </w:r>
+      <w:r>
+        <w:rPr>
+          <w:rFonts w:ascii="Calibri" w:hAnsi="Calibri" w:cs="Calibri"/>
+        </w:rPr>
+        <w:t xml:space="preserve"> The dataset included up to eight years of longitudinal laboratory data (Years 0–8). The number of participants available prior to subsetting at each study year was as follows: Year 0 (n = 715), Year 1 (n = 525), Year 2 (n = 506), Year 3 (n = 450), Year 4 (n = 418), Year 5 (n = 365), Year 6 (n = 354), Year 7 (n = 312), and Year 8 (n = 290). For the present analysis, data from Year 0 (baseline) and Year 2 were extracted and used for all statistical analyses.</w:t>
+      </w:r>
+      <w:r>
+        <w:rPr>
+          <w:rFonts w:ascii="Calibri" w:hAnsi="Calibri" w:cs="Calibri"/>
+        </w:rPr>
+        <w:t xml:space="preserve"> </w:t>
+      </w:r>
+    </w:p>
+    <w:p>
+      <w:pPr>
+        <w:spacing w:line="480" w:lineRule="auto"/>
+        <w:rPr>
+          <w:rFonts w:ascii="Calibri" w:hAnsi="Calibri" w:cs="Calibri"/>
+        </w:rPr>
+      </w:pPr>
+      <w:r>
+        <w:rPr>
+          <w:rFonts w:ascii="Calibri" w:hAnsi="Calibri" w:cs="Calibri"/>
+          <w:b/>
+          <w:bCs/>
+        </w:rPr>
+        <w:t>Preliminary Analysis</w:t>
+      </w:r>
+      <w:r>
+        <w:rPr>
+          <w:rFonts w:ascii="Calibri" w:hAnsi="Calibri" w:cs="Calibri"/>
+          <w:b/>
+          <w:bCs/>
+        </w:rPr>
+        <w:t>:</w:t>
       </w:r>
       <w:r>
         <w:rPr>
@@ -83,7 +172,31 @@
         <w:rPr>
           <w:rFonts w:ascii="Calibri" w:hAnsi="Calibri" w:cs="Calibri"/>
         </w:rPr>
-        <w:t>(HAART), and Year 2 represents follow-up during treatment. The objective is to assess</w:t>
+        <w:t>Outcome distribution (</w:t>
+      </w:r>
+      <w:r>
+        <w:rPr>
+          <w:rFonts w:ascii="Calibri" w:hAnsi="Calibri" w:cs="Calibri"/>
+        </w:rPr>
+        <w:t xml:space="preserve">viral load, CD4 cell count, </w:t>
+      </w:r>
+      <w:r>
+        <w:rPr>
+          <w:rFonts w:ascii="Calibri" w:hAnsi="Calibri" w:cs="Calibri"/>
+        </w:rPr>
+        <w:t>Physical Quality of Life Score, Mental Quality of Life Score)</w:t>
+      </w:r>
+      <w:r>
+        <w:rPr>
+          <w:rFonts w:ascii="Calibri" w:hAnsi="Calibri" w:cs="Calibri"/>
+        </w:rPr>
+        <w:t xml:space="preserve"> were assessed using summary statistics and density plots. </w:t>
+      </w:r>
+      <w:r>
+        <w:rPr>
+          <w:rFonts w:ascii="Calibri" w:hAnsi="Calibri" w:cs="Calibri"/>
+        </w:rPr>
+        <w:t>Viral load was log10-transformed prior to analysis.</w:t>
       </w:r>
       <w:r>
         <w:rPr>
@@ -95,7 +208,57 @@
         <w:rPr>
           <w:rFonts w:ascii="Calibri" w:hAnsi="Calibri" w:cs="Calibri"/>
         </w:rPr>
-        <w:t>whether treatment response two years after HAART initiation differs by baseline hard drug</w:t>
+        <w:t xml:space="preserve">Continuous variables were also examined for </w:t>
+      </w:r>
+      <w:r>
+        <w:rPr>
+          <w:rFonts w:ascii="Calibri" w:hAnsi="Calibri" w:cs="Calibri"/>
+        </w:rPr>
+        <w:lastRenderedPageBreak/>
+        <w:t xml:space="preserve">outliers using graphical methods and distributional checks. Three observations with extreme BMI values (&gt; 50 kg/m²) were identified and excluded from the primary analysis. Race was collapsed into White non-Hispanic and Other, and education was collapsed into College and Above versus No College Degree. Baseline characteristics were presented according to baseline hard drug use status (Table 1). </w:t>
+      </w:r>
+      <w:r>
+        <w:rPr>
+          <w:rFonts w:ascii="Calibri" w:hAnsi="Calibri" w:cs="Calibri"/>
+        </w:rPr>
+        <w:t xml:space="preserve"> </w:t>
+      </w:r>
+      <w:r>
+        <w:rPr>
+          <w:rFonts w:ascii="Calibri" w:hAnsi="Calibri" w:cs="Calibri"/>
+          <w:highlight w:val="yellow"/>
+        </w:rPr>
+        <w:t>Our last two measures are quality of life measures from the SF-36.</w:t>
+      </w:r>
+      <w:r>
+        <w:rPr>
+          <w:rFonts w:ascii="Calibri" w:hAnsi="Calibri" w:cs="Calibri"/>
+        </w:rPr>
+        <w:t> </w:t>
+      </w:r>
+    </w:p>
+    <w:p>
+      <w:pPr>
+        <w:spacing w:line="480" w:lineRule="auto"/>
+        <w:rPr>
+          <w:rFonts w:ascii="Calibri" w:hAnsi="Calibri" w:cs="Calibri"/>
+        </w:rPr>
+      </w:pPr>
+      <w:r>
+        <w:rPr>
+          <w:rFonts w:ascii="Calibri" w:hAnsi="Calibri" w:cs="Calibri"/>
+          <w:b/>
+          <w:bCs/>
+        </w:rPr>
+        <w:t>Frequentist Analysis</w:t>
+      </w:r>
+      <w:r>
+        <w:rPr>
+          <w:rFonts w:ascii="Calibri" w:hAnsi="Calibri" w:cs="Calibri"/>
+          <w:b/>
+          <w:bCs/>
+        </w:rPr>
+        <w:t>:</w:t>
       </w:r>
       <w:r>
         <w:rPr>
@@ -107,7 +270,158 @@
         <w:rPr>
           <w:rFonts w:ascii="Calibri" w:hAnsi="Calibri" w:cs="Calibri"/>
         </w:rPr>
-        <w:t>use status. Outcomes at Year 2 include viral load, CD4 cell count, and physical and</w:t>
+        <w:t>Separate multivariable linear regression models were fitted for each Year 2 outcome. Each model adjusted for the corresponding baseline outcome, age, body mass index, smoking status, education, and race. Exploratory models additionally adjusted for adherence at Year 2. Model assumptions were evaluated using residual plots, Q–Q plots, variance inflation factors, and formal tests for heteroskedasticity. Robust (HC3) standard errors were used to account for heteroskedasticity where present. Statistical significance was defined as α = 0.05.</w:t>
+      </w:r>
+    </w:p>
+    <w:p>
+      <w:pPr>
+        <w:spacing w:line="480" w:lineRule="auto"/>
+        <w:rPr>
+          <w:rFonts w:ascii="Calibri" w:hAnsi="Calibri" w:cs="Calibri"/>
+        </w:rPr>
+      </w:pPr>
+      <w:r>
+        <w:rPr>
+          <w:rFonts w:ascii="Calibri" w:hAnsi="Calibri" w:cs="Calibri"/>
+          <w:b/>
+          <w:bCs/>
+        </w:rPr>
+        <w:t>Bayesian Analysis</w:t>
+      </w:r>
+      <w:r>
+        <w:rPr>
+          <w:rFonts w:ascii="Calibri" w:hAnsi="Calibri" w:cs="Calibri"/>
+          <w:b/>
+          <w:bCs/>
+        </w:rPr>
+        <w:t>:</w:t>
+      </w:r>
+      <w:r>
+        <w:rPr>
+          <w:rFonts w:ascii="Calibri" w:hAnsi="Calibri" w:cs="Calibri"/>
+        </w:rPr>
+        <w:t xml:space="preserve"> Bayesian linear regression models were fitted for each Year 2 outcome using the same unadjusted and adjusted model structures as in the frequentist analyses. Viral load was analyzed on the log10 scale, and CD4 count was analyzed on the raw scale to preserve interpretation of a 50 cells/mL difference. Priors were specified as Normal(0, 100²) for regression coefficients and Half-Normal(0, 0.5) for the residual standard deviation. Models were estimated using Hamiltonian Monte Carlo implemented in Stan (cmdstanr, four chains). Convergence was assessed using trace plots, R-hat statistics, and effective sample sizes. Posterior means and 95% highest posterior density intervals (HPDIs) for the hard drug use effect were reported. Posterior probabilities of clinically meaningful effects were calculated as </w:t>
+      </w:r>
+      <w:r>
+        <w:rPr>
+          <w:rFonts w:ascii="Calibri" w:hAnsi="Calibri" w:cs="Calibri"/>
+        </w:rPr>
+        <w:lastRenderedPageBreak/>
+        <w:t>P(|β_drug| &gt; γ | data), where γ was defined as 0.5 for log10 viral load, 50 cells/mL for CD4 count, and 2 points for quality of life (QOL). Model fit was evaluated using WAIC and leave-one-out cross-validation (LOO-CV).</w:t>
+      </w:r>
+    </w:p>
+    <w:p>
+      <w:pPr>
+        <w:rPr>
+          <w:rFonts w:ascii="Calibri" w:hAnsi="Calibri" w:cs="Calibri"/>
+          <w:b/>
+          <w:bCs/>
+        </w:rPr>
+      </w:pPr>
+      <w:r>
+        <w:rPr>
+          <w:rFonts w:ascii="Calibri" w:hAnsi="Calibri" w:cs="Calibri"/>
+          <w:b/>
+          <w:bCs/>
+        </w:rPr>
+        <w:t>Results</w:t>
+      </w:r>
+    </w:p>
+    <w:p>
+      <w:pPr>
+        <w:spacing w:line="480" w:lineRule="auto"/>
+        <w:jc w:val="both"/>
+        <w:rPr>
+          <w:rFonts w:ascii="Calibri" w:eastAsia="Times New Roman" w:hAnsi="Calibri" w:cs="Calibri"/>
+          <w:kern w:val="0"/>
+          <w14:ligatures w14:val="none"/>
+        </w:rPr>
+      </w:pPr>
+      <w:r>
+        <w:rPr>
+          <w:rFonts w:ascii="Calibri" w:eastAsia="Times New Roman" w:hAnsi="Calibri" w:cs="Calibri"/>
+          <w:kern w:val="0"/>
+          <w14:ligatures w14:val="none"/>
+        </w:rPr>
+        <w:t>A total of 715 HIV-infected men were included at baseline (Year 0), of whom 66 (9.2%) reported hard drug use and 649 (90.8%) did not. Participants were followed for two years after initiating HAART. Analytic sample sizes for Year 2 regression models ranged from 474 to 481 participants, depending on outcome availability.</w:t>
+      </w:r>
+    </w:p>
+    <w:p>
+      <w:pPr>
+        <w:spacing w:line="480" w:lineRule="auto"/>
+        <w:jc w:val="both"/>
+        <w:rPr>
+          <w:rFonts w:ascii="Calibri" w:eastAsia="Times New Roman" w:hAnsi="Calibri" w:cs="Calibri"/>
+          <w:kern w:val="0"/>
+          <w14:ligatures w14:val="none"/>
+        </w:rPr>
+      </w:pPr>
+      <w:r>
+        <w:rPr>
+          <w:rFonts w:ascii="Calibri" w:eastAsia="Times New Roman" w:hAnsi="Calibri" w:cs="Calibri"/>
+          <w:kern w:val="0"/>
+          <w14:ligatures w14:val="none"/>
+        </w:rPr>
+        <w:t>At baseline, the mean age was similar between hard drug users and non-users (43.7 ± 9.9 vs. 42.4 ± 9.4 years). Participants reporting hard drug use had a lower mean BMI (23.5 ± 4.5 kg/m²) compared with non-users (27.0 ± 28.4 kg/m²); BMI had 42 missing observations overall. Current smoking was substantially more prevalent among hard drug users (80.3%) than non-users (38.7%), and a smaller proportion of hard drug users had a college degree or higher (21.2% vs. 41.1%). The distribution of race was similar across groups, with 48.5% of hard drug users and 60.1% of non-users identifying as White, non-Hispanic.</w:t>
+      </w:r>
+    </w:p>
+    <w:p>
+      <w:pPr>
+        <w:spacing w:line="480" w:lineRule="auto"/>
+        <w:jc w:val="both"/>
+        <w:rPr>
+          <w:rFonts w:ascii="Calibri" w:eastAsia="Times New Roman" w:hAnsi="Calibri" w:cs="Calibri"/>
+          <w:kern w:val="0"/>
+          <w14:ligatures w14:val="none"/>
+        </w:rPr>
+      </w:pPr>
+      <w:r>
+        <w:rPr>
+          <w:rFonts w:ascii="Calibri" w:eastAsia="Times New Roman" w:hAnsi="Calibri" w:cs="Calibri"/>
+          <w:kern w:val="0"/>
+          <w14:ligatures w14:val="none"/>
+        </w:rPr>
+        <w:t xml:space="preserve">Baseline clinical indicators differed between groups. Viral load (log10 scale) was slightly higher among hard drug users (4.67 ± 0.84) compared with non-users (4.50 ± 0.91), while mean CD4 cell count was lower among hard drug users (335 ± 187 cells/mL vs. 385 ± 211 cells/mL). Hard drug users also reported lower physical quality-of-life scores (44.8 ± 9.6 vs. 50.7 ± 9.4) and slightly lower mental quality-of-life scores (43.4 ± 12.4 vs. 45.6 ± 13.4), indicating less favorable overall </w:t>
+      </w:r>
+      <w:r>
+        <w:rPr>
+          <w:rFonts w:ascii="Calibri" w:eastAsia="Times New Roman" w:hAnsi="Calibri" w:cs="Calibri"/>
+          <w:kern w:val="0"/>
+          <w14:ligatures w14:val="none"/>
+        </w:rPr>
+        <w:lastRenderedPageBreak/>
+        <w:t>health status at treatment initiation.</w:t>
+      </w:r>
+      <w:r>
+        <w:rPr>
+          <w:rFonts w:ascii="Calibri" w:eastAsia="Times New Roman" w:hAnsi="Calibri" w:cs="Calibri"/>
+          <w:kern w:val="0"/>
+          <w14:ligatures w14:val="none"/>
+        </w:rPr>
+        <w:t xml:space="preserve"> </w:t>
+      </w:r>
+      <w:r>
+        <w:rPr>
+          <w:rFonts w:ascii="Calibri" w:eastAsia="Times New Roman" w:hAnsi="Calibri" w:cs="Calibri"/>
+          <w:kern w:val="0"/>
+          <w14:ligatures w14:val="none"/>
+        </w:rPr>
+        <w:t>At Year 2, adherence was categorized as 100% (n = 211), 95–99% (n = 242), 75–94% (n = 39), and &lt;75% (n = 13).</w:t>
+      </w:r>
+    </w:p>
+    <w:p>
+      <w:pPr>
+        <w:spacing w:line="480" w:lineRule="auto"/>
+        <w:jc w:val="both"/>
+        <w:rPr>
+          <w:rFonts w:ascii="Calibri" w:hAnsi="Calibri" w:cs="Calibri"/>
+        </w:rPr>
+      </w:pPr>
+      <w:r>
+        <w:rPr>
+          <w:rFonts w:ascii="Calibri" w:hAnsi="Calibri" w:cs="Calibri"/>
+        </w:rPr>
+        <w:t>In multivariable linear regression models adjusting for baseline outcome level, age, BMI, smoking status, education, and race, baseline hard drug use was not associated with viral load at Year 2. The adjusted difference in log10 viral load was −0.04 (robust 95% CI: −0.46 to 0.38; p = 0.843).</w:t>
       </w:r>
       <w:r>
         <w:rPr>
@@ -119,7 +433,7 @@
         <w:rPr>
           <w:rFonts w:ascii="Calibri" w:hAnsi="Calibri" w:cs="Calibri"/>
         </w:rPr>
-        <w:t>mental quality-of-life (QOL) scores. Baseline covariates include age, BMI, smoking status,</w:t>
+        <w:t>In contrast, baseline hard drug use was strongly associated with lower CD4 recovery at two years. Hard drug users had, on average, 164 fewer CD4 cells/mL at Year 2 compared with non-users (β = −163.8; robust 95% CI: −235.3 to −92.3; p &lt; 0.001), after adjustment for baseline CD4 and covariates.</w:t>
       </w:r>
       <w:r>
         <w:rPr>
@@ -131,7 +445,7 @@
         <w:rPr>
           <w:rFonts w:ascii="Calibri" w:hAnsi="Calibri" w:cs="Calibri"/>
         </w:rPr>
-        <w:t>education, and race. We hypothesize that baseline hard drug use is associated with</w:t>
+        <w:t>Baseline hard drug use was also associated with lower physical quality-of-life scores at Year 2. Hard drug users had an adjusted mean physical QOL score 3.18 points lower than non-users (robust 95% CI: −6.34 to −0.02; p = 0.049).</w:t>
       </w:r>
       <w:r>
         <w:rPr>
@@ -143,7 +457,22 @@
         <w:rPr>
           <w:rFonts w:ascii="Calibri" w:hAnsi="Calibri" w:cs="Calibri"/>
         </w:rPr>
-        <w:t>poorer treatment response (higher viral load, lower CD4 count, and lower QOL), and that</w:t>
+        <w:t>No statistically significant association was observed for mental quality of life (β = −0.47; robust 95% CI: −5.42 to 4.47; p = 0.851).</w:t>
+      </w:r>
+    </w:p>
+    <w:p>
+      <w:pPr>
+        <w:spacing w:line="480" w:lineRule="auto"/>
+        <w:jc w:val="both"/>
+        <w:rPr>
+          <w:rFonts w:ascii="Calibri" w:hAnsi="Calibri" w:cs="Calibri"/>
+        </w:rPr>
+      </w:pPr>
+      <w:r>
+        <w:rPr>
+          <w:rFonts w:ascii="Calibri" w:hAnsi="Calibri" w:cs="Calibri"/>
+        </w:rPr>
+        <w:t>In models additionally adjusting for Year 2 adherence, associations were largely unchanged.</w:t>
       </w:r>
       <w:r>
         <w:rPr>
@@ -155,116 +484,19 @@
         <w:rPr>
           <w:rFonts w:ascii="Calibri" w:hAnsi="Calibri" w:cs="Calibri"/>
         </w:rPr>
-        <w:t>treatment adherence may partially explain these differences.</w:t>
-      </w:r>
-    </w:p>
-    <w:p>
-      <w:pPr>
-        <w:spacing w:line="480" w:lineRule="auto"/>
-        <w:rPr>
-          <w:rFonts w:ascii="Calibri" w:hAnsi="Calibri" w:cs="Calibri"/>
-          <w:b/>
-          <w:bCs/>
-        </w:rPr>
-      </w:pPr>
-      <w:r>
-        <w:rPr>
-          <w:rFonts w:ascii="Calibri" w:hAnsi="Calibri" w:cs="Calibri"/>
-          <w:b/>
-          <w:bCs/>
-        </w:rPr>
-        <w:t>Preliminary Analysis:</w:t>
+        <w:t>Hard drug use remained strongly associated with lower CD4 count at Year 2 (β = −169.1; robust 95% CI: −239.1 to −99.2; p &lt; 0.001). The association with physical quality of life also persisted (β = −3.36; robust 95% CI: −6.46 to −0.27; p = 0.034).</w:t>
       </w:r>
       <w:r>
         <w:rPr>
           <w:rFonts w:ascii="Calibri" w:hAnsi="Calibri" w:cs="Calibri"/>
-          <w:b/>
-          <w:bCs/>
-        </w:rPr>
-        <w:br/>
-      </w:r>
-      <w:r>
-        <w:rPr>
-          <w:rFonts w:ascii="Calibri" w:hAnsi="Calibri" w:cs="Calibri"/>
-        </w:rPr>
-        <w:t>Data completeness and distributions were assessed using summary statistics and density plots. Continuous variables were summarized with means and standard deviations, and categorical variables with frequencies and percentages. Race was collapsed into White non-Hispanic and Other, and education was collapsed into College and Above versus No College Degree. Baseline characteristics were presented by baseline hard drug use status (Table 1). Viral load was log10-transformed if skewed, and CD4 count was transformed as necessary in frequentist analyses.</w:t>
-      </w:r>
-    </w:p>
-    <w:p>
-      <w:pPr>
-        <w:spacing w:line="480" w:lineRule="auto"/>
-        <w:rPr>
-          <w:rFonts w:ascii="Calibri" w:hAnsi="Calibri" w:cs="Calibri"/>
-        </w:rPr>
-      </w:pPr>
-      <w:r>
-        <w:rPr>
-          <w:rFonts w:ascii="Calibri" w:hAnsi="Calibri" w:cs="Calibri"/>
-          <w:b/>
-          <w:bCs/>
-        </w:rPr>
-        <w:t>Frequentist</w:t>
-      </w:r>
-      <w:r>
-        <w:rPr>
-          <w:rFonts w:ascii="Calibri" w:hAnsi="Calibri" w:cs="Calibri"/>
-          <w:b/>
-          <w:bCs/>
         </w:rPr>
         <w:t xml:space="preserve"> </w:t>
       </w:r>
       <w:r>
         <w:rPr>
           <w:rFonts w:ascii="Calibri" w:hAnsi="Calibri" w:cs="Calibri"/>
-          <w:b/>
-          <w:bCs/>
         </w:rPr>
-        <w:t>Analysis:</w:t>
-      </w:r>
-      <w:r>
-        <w:rPr>
-          <w:rFonts w:ascii="Calibri" w:hAnsi="Calibri" w:cs="Calibri"/>
-          <w:b/>
-          <w:bCs/>
-        </w:rPr>
-        <w:br/>
-      </w:r>
-      <w:r>
-        <w:rPr>
-          <w:rFonts w:ascii="Calibri" w:hAnsi="Calibri" w:cs="Calibri"/>
-        </w:rPr>
-        <w:t xml:space="preserve">Separate linear regression models were fitted for each Year 2 outcome. Unadjusted models included baseline hard drug use and the corresponding baseline outcome. Adjusted models </w:t>
-      </w:r>
-      <w:r>
-        <w:rPr>
-          <w:rFonts w:ascii="Calibri" w:hAnsi="Calibri" w:cs="Calibri"/>
-        </w:rPr>
-        <w:t>included baseline hard drug use, corresponding baseline outcome and covariates (</w:t>
-      </w:r>
-      <w:r>
-        <w:rPr>
-          <w:rFonts w:ascii="Calibri" w:hAnsi="Calibri" w:cs="Calibri"/>
-        </w:rPr>
-        <w:t xml:space="preserve">age, BMI, </w:t>
-      </w:r>
-      <w:r>
-        <w:rPr>
-          <w:rFonts w:ascii="Calibri" w:hAnsi="Calibri" w:cs="Calibri"/>
-        </w:rPr>
-        <w:lastRenderedPageBreak/>
-        <w:t>smoking status, education, and race</w:t>
-      </w:r>
-      <w:r>
-        <w:rPr>
-          <w:rFonts w:ascii="Calibri" w:hAnsi="Calibri" w:cs="Calibri"/>
-        </w:rPr>
-        <w:t>)</w:t>
-      </w:r>
-      <w:r>
-        <w:rPr>
-          <w:rFonts w:ascii="Calibri" w:hAnsi="Calibri" w:cs="Calibri"/>
-        </w:rPr>
-        <w:t xml:space="preserve"> (Table 2). Model assumptions were evaluated using residual plots and Q–Q plots. Statistical significance was defined as α = 0.05. Exploratory analyses evaluated whether inclusion of adherence attenuated the association between baseline hard drug use and outcomes.</w:t>
+        <w:t>There remained no significant association with viral load (β = 0.01; robust 95% CI: −0.41 to 0.43; p = 0.962) or mental quality of life (β = −0.79; robust 95% CI: −5.60 to 4.03; p = 0.749).</w:t>
       </w:r>
     </w:p>
     <w:p>
@@ -275,23 +507,18 @@
           <w:rFonts w:ascii="Calibri" w:hAnsi="Calibri" w:cs="Calibri"/>
         </w:rPr>
       </w:pPr>
-      <w:r>
-        <w:rPr>
-          <w:rFonts w:ascii="Calibri" w:hAnsi="Calibri" w:cs="Calibri"/>
-          <w:b/>
-          <w:bCs/>
-        </w:rPr>
-        <w:t xml:space="preserve">Bayesian Analysis: </w:t>
-      </w:r>
-      <w:r>
+    </w:p>
+    <w:p>
+      <w:pPr>
+        <w:jc w:val="both"/>
         <w:rPr>
           <w:rFonts w:ascii="Calibri" w:hAnsi="Calibri" w:cs="Calibri"/>
         </w:rPr>
-        <w:t>Bayesian linear regression models will be fit for each Year 2 outcome using the same unadjusted and adjusted structures as the frequentist analysis. Viral load will be analyzed on the log10 scale, and CD4 count on the raw scale to preserve interpretation of a 50 cells/mL difference. Priors will be Normal(0, 100²) for regression coefficients and Half-Normal(0, 0.5) for the residual standard deviation. Models will be estimated using Hamiltonian Monte Carlo in Stan (cmdstanr, four chains), with convergence assessed via trace plots, R-hat, and effective sample sizes. Posterior means and 95% HPDIs for the hard drug use effect will be reported, along with posterior probabilities P(|β_drug| &gt; γ | data), where γ = 0.5 (log10 viral load), 50 cells/mL (CD4), and 2 QOL points. Model fit will be evaluated using WAIC and LOO-CV.</w:t>
-      </w:r>
+      </w:pPr>
     </w:p>
     <w:p>
       <w:pPr>
+        <w:jc w:val="both"/>
         <w:rPr>
           <w:rFonts w:ascii="Calibri" w:hAnsi="Calibri" w:cs="Calibri"/>
         </w:rPr>
@@ -299,6 +526,7 @@
     </w:p>
     <w:p>
       <w:pPr>
+        <w:jc w:val="both"/>
         <w:rPr>
           <w:rFonts w:ascii="Calibri" w:hAnsi="Calibri" w:cs="Calibri"/>
         </w:rPr>
@@ -369,6 +597,79 @@
     </w:p>
     <w:p>
       <w:pPr>
+        <w:rPr>
+          <w:rFonts w:ascii="Calibri" w:hAnsi="Calibri" w:cs="Calibri"/>
+        </w:rPr>
+      </w:pPr>
+    </w:p>
+    <w:p>
+      <w:pPr>
+        <w:rPr>
+          <w:rFonts w:ascii="Calibri" w:hAnsi="Calibri" w:cs="Calibri"/>
+        </w:rPr>
+      </w:pPr>
+    </w:p>
+    <w:p>
+      <w:pPr>
+        <w:rPr>
+          <w:rFonts w:ascii="Calibri" w:hAnsi="Calibri" w:cs="Calibri"/>
+        </w:rPr>
+      </w:pPr>
+    </w:p>
+    <w:p>
+      <w:pPr>
+        <w:rPr>
+          <w:rFonts w:ascii="Calibri" w:hAnsi="Calibri" w:cs="Calibri"/>
+        </w:rPr>
+      </w:pPr>
+    </w:p>
+    <w:p>
+      <w:pPr>
+        <w:rPr>
+          <w:rFonts w:ascii="Calibri" w:hAnsi="Calibri" w:cs="Calibri"/>
+        </w:rPr>
+      </w:pPr>
+    </w:p>
+    <w:p>
+      <w:pPr>
+        <w:rPr>
+          <w:rFonts w:ascii="Calibri" w:hAnsi="Calibri" w:cs="Calibri"/>
+        </w:rPr>
+      </w:pPr>
+    </w:p>
+    <w:p>
+      <w:pPr>
+        <w:rPr>
+          <w:rFonts w:ascii="Calibri" w:hAnsi="Calibri" w:cs="Calibri"/>
+        </w:rPr>
+      </w:pPr>
+    </w:p>
+    <w:p>
+      <w:pPr>
+        <w:rPr>
+          <w:rFonts w:ascii="Calibri" w:hAnsi="Calibri" w:cs="Calibri"/>
+        </w:rPr>
+      </w:pPr>
+    </w:p>
+    <w:p>
+      <w:pPr>
+        <w:rPr>
+          <w:rFonts w:ascii="Calibri" w:hAnsi="Calibri" w:cs="Calibri"/>
+        </w:rPr>
+      </w:pPr>
+    </w:p>
+    <w:p>
+      <w:pPr>
+        <w:rPr>
+          <w:rFonts w:ascii="Calibri" w:hAnsi="Calibri" w:cs="Calibri"/>
+        </w:rPr>
+      </w:pPr>
+    </w:p>
+    <w:p>
+      <w:pPr>
+        <w:tabs>
+          <w:tab w:val="left" w:pos="5670"/>
+        </w:tabs>
         <w:spacing w:line="480" w:lineRule="auto"/>
         <w:jc w:val="both"/>
         <w:rPr>
@@ -388,105 +689,184 @@
     </w:p>
     <w:tbl>
       <w:tblPr>
-        <w:tblStyle w:val="TableGrid"/>
-        <w:tblW w:w="0" w:type="auto"/>
-        <w:tblLook w:val="04A0" w:firstRow="1" w:lastRow="0" w:firstColumn="1" w:lastColumn="0" w:noHBand="0" w:noVBand="1"/>
+        <w:tblW w:w="11039" w:type="dxa"/>
+        <w:jc w:val="center"/>
+        <w:tblLayout w:type="fixed"/>
+        <w:tblCellMar>
+          <w:left w:w="0" w:type="dxa"/>
+          <w:right w:w="0" w:type="dxa"/>
+        </w:tblCellMar>
+        <w:tblLook w:val="0000" w:firstRow="0" w:lastRow="0" w:firstColumn="0" w:lastColumn="0" w:noHBand="0" w:noVBand="0"/>
       </w:tblPr>
       <w:tblGrid>
-        <w:gridCol w:w="3055"/>
-        <w:gridCol w:w="1620"/>
-        <w:gridCol w:w="2250"/>
-        <w:gridCol w:w="2425"/>
+        <w:gridCol w:w="3960"/>
+        <w:gridCol w:w="2499"/>
+        <w:gridCol w:w="2610"/>
+        <w:gridCol w:w="1970"/>
       </w:tblGrid>
       <w:tr>
-        <w:tc>
-          <w:tcPr>
-            <w:tcW w:w="3055" w:type="dxa"/>
-            <w:hideMark/>
-          </w:tcPr>
-          <w:p>
-            <w:pPr>
-              <w:spacing w:after="160" w:line="480" w:lineRule="auto"/>
+        <w:trPr>
+          <w:trHeight w:val="539"/>
+          <w:tblHeader/>
+          <w:jc w:val="center"/>
+        </w:trPr>
+        <w:tc>
+          <w:tcPr>
+            <w:tcW w:w="3960" w:type="dxa"/>
+            <w:tcBorders>
+              <w:top w:val="single" w:sz="12" w:space="0" w:color="666666"/>
+              <w:left w:val="nil"/>
+              <w:bottom w:val="single" w:sz="12" w:space="0" w:color="666666"/>
+              <w:right w:val="nil"/>
+            </w:tcBorders>
+            <w:vAlign w:val="center"/>
+          </w:tcPr>
+          <w:p>
+            <w:pPr>
+              <w:spacing w:before="100" w:after="100"/>
+              <w:ind w:left="100" w:right="100"/>
               <w:rPr>
                 <w:rFonts w:ascii="Calibri" w:hAnsi="Calibri" w:cs="Calibri"/>
                 <w:b/>
                 <w:bCs/>
-              </w:rPr>
-            </w:pPr>
-            <w:r>
+                <w:sz w:val="20"/>
+                <w:szCs w:val="20"/>
+              </w:rPr>
+            </w:pPr>
+          </w:p>
+        </w:tc>
+        <w:tc>
+          <w:tcPr>
+            <w:tcW w:w="2499" w:type="dxa"/>
+            <w:tcBorders>
+              <w:top w:val="single" w:sz="12" w:space="0" w:color="666666"/>
+              <w:left w:val="nil"/>
+              <w:bottom w:val="single" w:sz="12" w:space="0" w:color="666666"/>
+              <w:right w:val="nil"/>
+            </w:tcBorders>
+            <w:vAlign w:val="center"/>
+          </w:tcPr>
+          <w:p>
+            <w:pPr>
+              <w:spacing w:before="100" w:after="100"/>
+              <w:ind w:left="100" w:right="100"/>
               <w:rPr>
                 <w:rFonts w:ascii="Calibri" w:hAnsi="Calibri" w:cs="Calibri"/>
                 <w:b/>
                 <w:bCs/>
-              </w:rPr>
-              <w:t>Variable</w:t>
-            </w:r>
-          </w:p>
-        </w:tc>
-        <w:tc>
-          <w:tcPr>
-            <w:tcW w:w="1620" w:type="dxa"/>
-            <w:hideMark/>
-          </w:tcPr>
-          <w:p>
-            <w:pPr>
-              <w:spacing w:after="160" w:line="480" w:lineRule="auto"/>
+                <w:sz w:val="20"/>
+                <w:szCs w:val="20"/>
+              </w:rPr>
+            </w:pPr>
+            <w:r>
               <w:rPr>
                 <w:rFonts w:ascii="Calibri" w:hAnsi="Calibri" w:cs="Calibri"/>
                 <w:b/>
                 <w:bCs/>
-              </w:rPr>
-            </w:pPr>
-            <w:r>
+                <w:sz w:val="20"/>
+                <w:szCs w:val="20"/>
+              </w:rPr>
+              <w:t>Hard Drug Use (N=66)</w:t>
+            </w:r>
+          </w:p>
+        </w:tc>
+        <w:tc>
+          <w:tcPr>
+            <w:tcW w:w="2610" w:type="dxa"/>
+            <w:tcBorders>
+              <w:top w:val="single" w:sz="12" w:space="0" w:color="666666"/>
+              <w:left w:val="nil"/>
+              <w:bottom w:val="single" w:sz="12" w:space="0" w:color="666666"/>
+              <w:right w:val="nil"/>
+            </w:tcBorders>
+            <w:vAlign w:val="center"/>
+          </w:tcPr>
+          <w:p>
+            <w:pPr>
+              <w:spacing w:before="100" w:after="100"/>
+              <w:ind w:left="100" w:right="100"/>
               <w:rPr>
                 <w:rFonts w:ascii="Calibri" w:hAnsi="Calibri" w:cs="Calibri"/>
                 <w:b/>
                 <w:bCs/>
-              </w:rPr>
-              <w:t>Hard Drug Use</w:t>
-            </w:r>
-          </w:p>
-          <w:p>
-            <w:pPr>
-              <w:spacing w:after="160" w:line="480" w:lineRule="auto"/>
+                <w:sz w:val="20"/>
+                <w:szCs w:val="20"/>
+              </w:rPr>
+            </w:pPr>
+            <w:r>
               <w:rPr>
                 <w:rFonts w:ascii="Calibri" w:hAnsi="Calibri" w:cs="Calibri"/>
                 <w:b/>
                 <w:bCs/>
-              </w:rPr>
-            </w:pPr>
-            <w:r>
+                <w:sz w:val="20"/>
+                <w:szCs w:val="20"/>
+              </w:rPr>
+              <w:t>No Hard Drug Use (N=649)</w:t>
+            </w:r>
+          </w:p>
+        </w:tc>
+        <w:tc>
+          <w:tcPr>
+            <w:tcW w:w="1970" w:type="dxa"/>
+            <w:tcBorders>
+              <w:top w:val="single" w:sz="12" w:space="0" w:color="666666"/>
+              <w:left w:val="nil"/>
+              <w:bottom w:val="single" w:sz="12" w:space="0" w:color="666666"/>
+              <w:right w:val="nil"/>
+            </w:tcBorders>
+            <w:vAlign w:val="center"/>
+          </w:tcPr>
+          <w:p>
+            <w:pPr>
+              <w:spacing w:before="100" w:after="100"/>
+              <w:ind w:left="100" w:right="100"/>
               <w:rPr>
                 <w:rFonts w:ascii="Calibri" w:hAnsi="Calibri" w:cs="Calibri"/>
                 <w:b/>
                 <w:bCs/>
-              </w:rPr>
-              <w:t>(N= )</w:t>
-            </w:r>
-          </w:p>
-          <w:p>
-            <w:pPr>
-              <w:spacing w:after="160" w:line="480" w:lineRule="auto"/>
+                <w:sz w:val="20"/>
+                <w:szCs w:val="20"/>
+              </w:rPr>
+            </w:pPr>
+            <w:r>
               <w:rPr>
                 <w:rFonts w:ascii="Calibri" w:hAnsi="Calibri" w:cs="Calibri"/>
                 <w:b/>
                 <w:bCs/>
-              </w:rPr>
-            </w:pPr>
-          </w:p>
-        </w:tc>
-        <w:tc>
-          <w:tcPr>
-            <w:tcW w:w="2250" w:type="dxa"/>
-            <w:hideMark/>
-          </w:tcPr>
-          <w:p>
-            <w:pPr>
-              <w:spacing w:after="160" w:line="480" w:lineRule="auto"/>
+                <w:sz w:val="20"/>
+                <w:szCs w:val="20"/>
+              </w:rPr>
+              <w:t>Overall (N=715)</w:t>
+            </w:r>
+          </w:p>
+        </w:tc>
+      </w:tr>
+      <w:tr>
+        <w:trPr>
+          <w:trHeight w:val="439"/>
+          <w:jc w:val="center"/>
+        </w:trPr>
+        <w:tc>
+          <w:tcPr>
+            <w:tcW w:w="3960" w:type="dxa"/>
+            <w:tcBorders>
+              <w:top w:val="single" w:sz="12" w:space="0" w:color="666666"/>
+              <w:left w:val="nil"/>
+              <w:bottom w:val="nil"/>
+              <w:right w:val="nil"/>
+            </w:tcBorders>
+            <w:vAlign w:val="center"/>
+          </w:tcPr>
+          <w:p>
+            <w:pPr>
+              <w:spacing w:before="100" w:after="100"/>
+              <w:ind w:left="100" w:right="100"/>
               <w:rPr>
                 <w:rFonts w:ascii="Calibri" w:hAnsi="Calibri" w:cs="Calibri"/>
                 <w:b/>
                 <w:bCs/>
+                <w:sz w:val="20"/>
+                <w:szCs w:val="20"/>
               </w:rPr>
             </w:pPr>
             <w:r>
@@ -494,58 +874,548 @@
                 <w:rFonts w:ascii="Calibri" w:hAnsi="Calibri" w:cs="Calibri"/>
                 <w:b/>
                 <w:bCs/>
-              </w:rPr>
-              <w:t>No Hard Drug Use</w:t>
-            </w:r>
-          </w:p>
-          <w:p>
-            <w:pPr>
-              <w:spacing w:after="160" w:line="480" w:lineRule="auto"/>
+                <w:sz w:val="20"/>
+                <w:szCs w:val="20"/>
+              </w:rPr>
+              <w:t>Age</w:t>
+            </w:r>
+            <w:r>
               <w:rPr>
                 <w:rFonts w:ascii="Calibri" w:hAnsi="Calibri" w:cs="Calibri"/>
                 <w:b/>
                 <w:bCs/>
-              </w:rPr>
-            </w:pPr>
-            <w:r>
+                <w:sz w:val="20"/>
+                <w:szCs w:val="20"/>
+              </w:rPr>
+              <w:t xml:space="preserve"> (Mean, SD)</w:t>
+            </w:r>
+          </w:p>
+        </w:tc>
+        <w:tc>
+          <w:tcPr>
+            <w:tcW w:w="2499" w:type="dxa"/>
+            <w:tcBorders>
+              <w:top w:val="single" w:sz="12" w:space="0" w:color="666666"/>
+              <w:left w:val="nil"/>
+              <w:bottom w:val="nil"/>
+              <w:right w:val="nil"/>
+            </w:tcBorders>
+            <w:vAlign w:val="center"/>
+          </w:tcPr>
+          <w:p>
+            <w:pPr>
+              <w:spacing w:before="100" w:after="100"/>
+              <w:ind w:left="100" w:right="100"/>
+              <w:rPr>
+                <w:rFonts w:ascii="Calibri" w:hAnsi="Calibri" w:cs="Calibri"/>
+                <w:sz w:val="20"/>
+                <w:szCs w:val="20"/>
+              </w:rPr>
+            </w:pPr>
+            <w:r>
+              <w:rPr>
+                <w:rFonts w:ascii="Calibri" w:hAnsi="Calibri" w:cs="Calibri"/>
+                <w:sz w:val="20"/>
+                <w:szCs w:val="20"/>
+              </w:rPr>
+              <w:t>43.74 (9.85)</w:t>
+            </w:r>
+          </w:p>
+        </w:tc>
+        <w:tc>
+          <w:tcPr>
+            <w:tcW w:w="2610" w:type="dxa"/>
+            <w:tcBorders>
+              <w:top w:val="single" w:sz="12" w:space="0" w:color="666666"/>
+              <w:left w:val="nil"/>
+              <w:bottom w:val="nil"/>
+              <w:right w:val="nil"/>
+            </w:tcBorders>
+            <w:vAlign w:val="center"/>
+          </w:tcPr>
+          <w:p>
+            <w:pPr>
+              <w:spacing w:before="100" w:after="100"/>
+              <w:ind w:left="100" w:right="100"/>
+              <w:rPr>
+                <w:rFonts w:ascii="Calibri" w:hAnsi="Calibri" w:cs="Calibri"/>
+                <w:sz w:val="20"/>
+                <w:szCs w:val="20"/>
+              </w:rPr>
+            </w:pPr>
+            <w:r>
+              <w:rPr>
+                <w:rFonts w:ascii="Calibri" w:hAnsi="Calibri" w:cs="Calibri"/>
+                <w:sz w:val="20"/>
+                <w:szCs w:val="20"/>
+              </w:rPr>
+              <w:t>42.44 (9.38)</w:t>
+            </w:r>
+          </w:p>
+        </w:tc>
+        <w:tc>
+          <w:tcPr>
+            <w:tcW w:w="1970" w:type="dxa"/>
+            <w:tcBorders>
+              <w:top w:val="single" w:sz="12" w:space="0" w:color="666666"/>
+              <w:left w:val="nil"/>
+              <w:bottom w:val="nil"/>
+              <w:right w:val="nil"/>
+            </w:tcBorders>
+            <w:vAlign w:val="center"/>
+          </w:tcPr>
+          <w:p>
+            <w:pPr>
+              <w:spacing w:before="100" w:after="100"/>
+              <w:ind w:left="100" w:right="100"/>
+              <w:rPr>
+                <w:rFonts w:ascii="Calibri" w:hAnsi="Calibri" w:cs="Calibri"/>
+                <w:sz w:val="20"/>
+                <w:szCs w:val="20"/>
+              </w:rPr>
+            </w:pPr>
+            <w:r>
+              <w:rPr>
+                <w:rFonts w:ascii="Calibri" w:hAnsi="Calibri" w:cs="Calibri"/>
+                <w:sz w:val="20"/>
+                <w:szCs w:val="20"/>
+              </w:rPr>
+              <w:t>42.56 (9.42)</w:t>
+            </w:r>
+          </w:p>
+        </w:tc>
+      </w:tr>
+      <w:tr>
+        <w:trPr>
+          <w:trHeight w:val="439"/>
+          <w:jc w:val="center"/>
+        </w:trPr>
+        <w:tc>
+          <w:tcPr>
+            <w:tcW w:w="3960" w:type="dxa"/>
+            <w:tcBorders>
+              <w:top w:val="nil"/>
+              <w:left w:val="nil"/>
+              <w:bottom w:val="nil"/>
+              <w:right w:val="nil"/>
+            </w:tcBorders>
+            <w:vAlign w:val="center"/>
+          </w:tcPr>
+          <w:p>
+            <w:pPr>
+              <w:spacing w:before="100" w:after="100"/>
+              <w:ind w:left="100" w:right="100"/>
+              <w:rPr>
+                <w:rFonts w:ascii="Calibri" w:hAnsi="Calibri" w:cs="Calibri"/>
+                <w:sz w:val="20"/>
+                <w:szCs w:val="20"/>
+              </w:rPr>
+            </w:pPr>
+            <w:r>
+              <w:rPr>
+                <w:rFonts w:ascii="Calibri" w:hAnsi="Calibri" w:cs="Calibri"/>
+                <w:sz w:val="20"/>
+                <w:szCs w:val="20"/>
+              </w:rPr>
+              <w:t xml:space="preserve">   Missing</w:t>
+            </w:r>
+          </w:p>
+        </w:tc>
+        <w:tc>
+          <w:tcPr>
+            <w:tcW w:w="2499" w:type="dxa"/>
+            <w:tcBorders>
+              <w:top w:val="nil"/>
+              <w:left w:val="nil"/>
+              <w:bottom w:val="nil"/>
+              <w:right w:val="nil"/>
+            </w:tcBorders>
+            <w:vAlign w:val="center"/>
+          </w:tcPr>
+          <w:p>
+            <w:pPr>
+              <w:spacing w:before="100" w:after="100"/>
+              <w:ind w:left="100" w:right="100"/>
+              <w:rPr>
+                <w:rFonts w:ascii="Calibri" w:hAnsi="Calibri" w:cs="Calibri"/>
+                <w:sz w:val="20"/>
+                <w:szCs w:val="20"/>
+              </w:rPr>
+            </w:pPr>
+            <w:r>
+              <w:rPr>
+                <w:rFonts w:ascii="Calibri" w:hAnsi="Calibri" w:cs="Calibri"/>
+                <w:sz w:val="20"/>
+                <w:szCs w:val="20"/>
+              </w:rPr>
+              <w:t>0</w:t>
+            </w:r>
+          </w:p>
+        </w:tc>
+        <w:tc>
+          <w:tcPr>
+            <w:tcW w:w="2610" w:type="dxa"/>
+            <w:tcBorders>
+              <w:top w:val="nil"/>
+              <w:left w:val="nil"/>
+              <w:bottom w:val="nil"/>
+              <w:right w:val="nil"/>
+            </w:tcBorders>
+            <w:vAlign w:val="center"/>
+          </w:tcPr>
+          <w:p>
+            <w:pPr>
+              <w:spacing w:before="100" w:after="100"/>
+              <w:ind w:left="100" w:right="100"/>
+              <w:rPr>
+                <w:rFonts w:ascii="Calibri" w:hAnsi="Calibri" w:cs="Calibri"/>
+                <w:sz w:val="20"/>
+                <w:szCs w:val="20"/>
+              </w:rPr>
+            </w:pPr>
+            <w:r>
+              <w:rPr>
+                <w:rFonts w:ascii="Calibri" w:hAnsi="Calibri" w:cs="Calibri"/>
+                <w:sz w:val="20"/>
+                <w:szCs w:val="20"/>
+              </w:rPr>
+              <w:t>0</w:t>
+            </w:r>
+          </w:p>
+        </w:tc>
+        <w:tc>
+          <w:tcPr>
+            <w:tcW w:w="1970" w:type="dxa"/>
+            <w:tcBorders>
+              <w:top w:val="nil"/>
+              <w:left w:val="nil"/>
+              <w:bottom w:val="nil"/>
+              <w:right w:val="nil"/>
+            </w:tcBorders>
+            <w:vAlign w:val="center"/>
+          </w:tcPr>
+          <w:p>
+            <w:pPr>
+              <w:spacing w:before="100" w:after="100"/>
+              <w:ind w:left="100" w:right="100"/>
+              <w:rPr>
+                <w:rFonts w:ascii="Calibri" w:hAnsi="Calibri" w:cs="Calibri"/>
+                <w:sz w:val="20"/>
+                <w:szCs w:val="20"/>
+              </w:rPr>
+            </w:pPr>
+            <w:r>
+              <w:rPr>
+                <w:rFonts w:ascii="Calibri" w:hAnsi="Calibri" w:cs="Calibri"/>
+                <w:sz w:val="20"/>
+                <w:szCs w:val="20"/>
+              </w:rPr>
+              <w:t>0</w:t>
+            </w:r>
+          </w:p>
+        </w:tc>
+      </w:tr>
+      <w:tr>
+        <w:trPr>
+          <w:trHeight w:val="439"/>
+          <w:jc w:val="center"/>
+        </w:trPr>
+        <w:tc>
+          <w:tcPr>
+            <w:tcW w:w="3960" w:type="dxa"/>
+            <w:tcBorders>
+              <w:top w:val="nil"/>
+              <w:left w:val="nil"/>
+              <w:bottom w:val="nil"/>
+              <w:right w:val="nil"/>
+            </w:tcBorders>
+            <w:vAlign w:val="center"/>
+          </w:tcPr>
+          <w:p>
+            <w:pPr>
+              <w:spacing w:before="100" w:after="100"/>
+              <w:ind w:left="100" w:right="100"/>
               <w:rPr>
                 <w:rFonts w:ascii="Calibri" w:hAnsi="Calibri" w:cs="Calibri"/>
                 <w:b/>
                 <w:bCs/>
-              </w:rPr>
-              <w:t>(N= )</w:t>
-            </w:r>
-          </w:p>
-        </w:tc>
-        <w:tc>
-          <w:tcPr>
-            <w:tcW w:w="2425" w:type="dxa"/>
-          </w:tcPr>
-          <w:p>
-            <w:pPr>
-              <w:spacing w:line="480" w:lineRule="auto"/>
+                <w:sz w:val="20"/>
+                <w:szCs w:val="20"/>
+              </w:rPr>
+            </w:pPr>
+            <w:r>
               <w:rPr>
                 <w:rFonts w:ascii="Calibri" w:hAnsi="Calibri" w:cs="Calibri"/>
                 <w:b/>
                 <w:bCs/>
-              </w:rPr>
-            </w:pPr>
+                <w:sz w:val="20"/>
+                <w:szCs w:val="20"/>
+              </w:rPr>
+              <w:t>Body Mass Index (kg/m²)</w:t>
+            </w:r>
             <w:r>
               <w:rPr>
                 <w:rFonts w:ascii="Calibri" w:hAnsi="Calibri" w:cs="Calibri"/>
                 <w:b/>
                 <w:bCs/>
-              </w:rPr>
-              <w:t>Total</w:t>
-            </w:r>
-          </w:p>
-          <w:p>
-            <w:pPr>
-              <w:spacing w:line="480" w:lineRule="auto"/>
+                <w:sz w:val="20"/>
+                <w:szCs w:val="20"/>
+              </w:rPr>
+              <w:t xml:space="preserve"> (Mean, SD)</w:t>
+            </w:r>
+          </w:p>
+        </w:tc>
+        <w:tc>
+          <w:tcPr>
+            <w:tcW w:w="2499" w:type="dxa"/>
+            <w:tcBorders>
+              <w:top w:val="nil"/>
+              <w:left w:val="nil"/>
+              <w:bottom w:val="nil"/>
+              <w:right w:val="nil"/>
+            </w:tcBorders>
+            <w:vAlign w:val="center"/>
+          </w:tcPr>
+          <w:p>
+            <w:pPr>
+              <w:spacing w:before="100" w:after="100"/>
+              <w:ind w:left="100" w:right="100"/>
+              <w:rPr>
+                <w:rFonts w:ascii="Calibri" w:hAnsi="Calibri" w:cs="Calibri"/>
+                <w:sz w:val="20"/>
+                <w:szCs w:val="20"/>
+              </w:rPr>
+            </w:pPr>
+            <w:r>
+              <w:rPr>
+                <w:rFonts w:ascii="Calibri" w:hAnsi="Calibri" w:cs="Calibri"/>
+                <w:sz w:val="20"/>
+                <w:szCs w:val="20"/>
+              </w:rPr>
+              <w:t>23.54 (4.52)</w:t>
+            </w:r>
+          </w:p>
+        </w:tc>
+        <w:tc>
+          <w:tcPr>
+            <w:tcW w:w="2610" w:type="dxa"/>
+            <w:tcBorders>
+              <w:top w:val="nil"/>
+              <w:left w:val="nil"/>
+              <w:bottom w:val="nil"/>
+              <w:right w:val="nil"/>
+            </w:tcBorders>
+            <w:vAlign w:val="center"/>
+          </w:tcPr>
+          <w:p>
+            <w:pPr>
+              <w:spacing w:before="100" w:after="100"/>
+              <w:ind w:left="100" w:right="100"/>
+              <w:rPr>
+                <w:rFonts w:ascii="Calibri" w:hAnsi="Calibri" w:cs="Calibri"/>
+                <w:sz w:val="20"/>
+                <w:szCs w:val="20"/>
+              </w:rPr>
+            </w:pPr>
+            <w:r>
+              <w:rPr>
+                <w:rFonts w:ascii="Calibri" w:hAnsi="Calibri" w:cs="Calibri"/>
+                <w:sz w:val="20"/>
+                <w:szCs w:val="20"/>
+              </w:rPr>
+              <w:t>27.01 (28.36)</w:t>
+            </w:r>
+          </w:p>
+        </w:tc>
+        <w:tc>
+          <w:tcPr>
+            <w:tcW w:w="1970" w:type="dxa"/>
+            <w:tcBorders>
+              <w:top w:val="nil"/>
+              <w:left w:val="nil"/>
+              <w:bottom w:val="nil"/>
+              <w:right w:val="nil"/>
+            </w:tcBorders>
+            <w:vAlign w:val="center"/>
+          </w:tcPr>
+          <w:p>
+            <w:pPr>
+              <w:spacing w:before="100" w:after="100"/>
+              <w:ind w:left="100" w:right="100"/>
+              <w:rPr>
+                <w:rFonts w:ascii="Calibri" w:hAnsi="Calibri" w:cs="Calibri"/>
+                <w:sz w:val="20"/>
+                <w:szCs w:val="20"/>
+              </w:rPr>
+            </w:pPr>
+            <w:r>
+              <w:rPr>
+                <w:rFonts w:ascii="Calibri" w:hAnsi="Calibri" w:cs="Calibri"/>
+                <w:sz w:val="20"/>
+                <w:szCs w:val="20"/>
+              </w:rPr>
+              <w:t>26.69 (27.05)</w:t>
+            </w:r>
+          </w:p>
+        </w:tc>
+      </w:tr>
+      <w:tr>
+        <w:trPr>
+          <w:trHeight w:val="439"/>
+          <w:jc w:val="center"/>
+        </w:trPr>
+        <w:tc>
+          <w:tcPr>
+            <w:tcW w:w="3960" w:type="dxa"/>
+            <w:tcBorders>
+              <w:top w:val="nil"/>
+              <w:left w:val="nil"/>
+              <w:bottom w:val="nil"/>
+              <w:right w:val="nil"/>
+            </w:tcBorders>
+            <w:vAlign w:val="center"/>
+          </w:tcPr>
+          <w:p>
+            <w:pPr>
+              <w:spacing w:before="100" w:after="100"/>
+              <w:ind w:left="100" w:right="100"/>
+              <w:rPr>
+                <w:rFonts w:ascii="Calibri" w:hAnsi="Calibri" w:cs="Calibri"/>
+                <w:sz w:val="20"/>
+                <w:szCs w:val="20"/>
+              </w:rPr>
+            </w:pPr>
+            <w:r>
+              <w:rPr>
+                <w:rFonts w:ascii="Calibri" w:hAnsi="Calibri" w:cs="Calibri"/>
+                <w:sz w:val="20"/>
+                <w:szCs w:val="20"/>
+              </w:rPr>
+              <w:lastRenderedPageBreak/>
+              <w:t xml:space="preserve">   Missing</w:t>
+            </w:r>
+          </w:p>
+        </w:tc>
+        <w:tc>
+          <w:tcPr>
+            <w:tcW w:w="2499" w:type="dxa"/>
+            <w:tcBorders>
+              <w:top w:val="nil"/>
+              <w:left w:val="nil"/>
+              <w:bottom w:val="nil"/>
+              <w:right w:val="nil"/>
+            </w:tcBorders>
+            <w:vAlign w:val="center"/>
+          </w:tcPr>
+          <w:p>
+            <w:pPr>
+              <w:spacing w:before="100" w:after="100"/>
+              <w:ind w:left="100" w:right="100"/>
+              <w:rPr>
+                <w:rFonts w:ascii="Calibri" w:hAnsi="Calibri" w:cs="Calibri"/>
+                <w:sz w:val="20"/>
+                <w:szCs w:val="20"/>
+              </w:rPr>
+            </w:pPr>
+            <w:r>
+              <w:rPr>
+                <w:rFonts w:ascii="Calibri" w:hAnsi="Calibri" w:cs="Calibri"/>
+                <w:sz w:val="20"/>
+                <w:szCs w:val="20"/>
+              </w:rPr>
+              <w:t>3</w:t>
+            </w:r>
+          </w:p>
+        </w:tc>
+        <w:tc>
+          <w:tcPr>
+            <w:tcW w:w="2610" w:type="dxa"/>
+            <w:tcBorders>
+              <w:top w:val="nil"/>
+              <w:left w:val="nil"/>
+              <w:bottom w:val="nil"/>
+              <w:right w:val="nil"/>
+            </w:tcBorders>
+            <w:vAlign w:val="center"/>
+          </w:tcPr>
+          <w:p>
+            <w:pPr>
+              <w:spacing w:before="100" w:after="100"/>
+              <w:ind w:left="100" w:right="100"/>
+              <w:rPr>
+                <w:rFonts w:ascii="Calibri" w:hAnsi="Calibri" w:cs="Calibri"/>
+                <w:sz w:val="20"/>
+                <w:szCs w:val="20"/>
+              </w:rPr>
+            </w:pPr>
+            <w:r>
+              <w:rPr>
+                <w:rFonts w:ascii="Calibri" w:hAnsi="Calibri" w:cs="Calibri"/>
+                <w:sz w:val="20"/>
+                <w:szCs w:val="20"/>
+              </w:rPr>
+              <w:t>39</w:t>
+            </w:r>
+          </w:p>
+        </w:tc>
+        <w:tc>
+          <w:tcPr>
+            <w:tcW w:w="1970" w:type="dxa"/>
+            <w:tcBorders>
+              <w:top w:val="nil"/>
+              <w:left w:val="nil"/>
+              <w:bottom w:val="nil"/>
+              <w:right w:val="nil"/>
+            </w:tcBorders>
+            <w:vAlign w:val="center"/>
+          </w:tcPr>
+          <w:p>
+            <w:pPr>
+              <w:spacing w:before="100" w:after="100"/>
+              <w:ind w:left="100" w:right="100"/>
+              <w:rPr>
+                <w:rFonts w:ascii="Calibri" w:hAnsi="Calibri" w:cs="Calibri"/>
+                <w:sz w:val="20"/>
+                <w:szCs w:val="20"/>
+              </w:rPr>
+            </w:pPr>
+            <w:r>
+              <w:rPr>
+                <w:rFonts w:ascii="Calibri" w:hAnsi="Calibri" w:cs="Calibri"/>
+                <w:sz w:val="20"/>
+                <w:szCs w:val="20"/>
+              </w:rPr>
+              <w:t>42</w:t>
+            </w:r>
+          </w:p>
+        </w:tc>
+      </w:tr>
+      <w:tr>
+        <w:trPr>
+          <w:trHeight w:val="439"/>
+          <w:jc w:val="center"/>
+        </w:trPr>
+        <w:tc>
+          <w:tcPr>
+            <w:tcW w:w="3960" w:type="dxa"/>
+            <w:tcBorders>
+              <w:top w:val="nil"/>
+              <w:left w:val="nil"/>
+              <w:bottom w:val="nil"/>
+              <w:right w:val="nil"/>
+            </w:tcBorders>
+            <w:vAlign w:val="center"/>
+          </w:tcPr>
+          <w:p>
+            <w:pPr>
+              <w:spacing w:before="100" w:after="100"/>
+              <w:ind w:left="100" w:right="100"/>
               <w:rPr>
                 <w:rFonts w:ascii="Calibri" w:hAnsi="Calibri" w:cs="Calibri"/>
                 <w:b/>
                 <w:bCs/>
+                <w:sz w:val="20"/>
+                <w:szCs w:val="20"/>
               </w:rPr>
             </w:pPr>
             <w:r>
@@ -553,576 +1423,2430 @@
                 <w:rFonts w:ascii="Calibri" w:hAnsi="Calibri" w:cs="Calibri"/>
                 <w:b/>
                 <w:bCs/>
-              </w:rPr>
-              <w:t>(N=  )</w:t>
-            </w:r>
+                <w:sz w:val="20"/>
+                <w:szCs w:val="20"/>
+              </w:rPr>
+              <w:t>Smoking</w:t>
+            </w:r>
+            <w:r>
+              <w:rPr>
+                <w:rFonts w:ascii="Calibri" w:hAnsi="Calibri" w:cs="Calibri"/>
+                <w:b/>
+                <w:bCs/>
+                <w:sz w:val="20"/>
+                <w:szCs w:val="20"/>
+              </w:rPr>
+              <w:t xml:space="preserve"> (</w:t>
+            </w:r>
+            <w:r>
+              <w:rPr>
+                <w:rFonts w:ascii="Calibri" w:hAnsi="Calibri" w:cs="Calibri"/>
+                <w:b/>
+                <w:bCs/>
+                <w:sz w:val="20"/>
+                <w:szCs w:val="20"/>
+              </w:rPr>
+              <w:t xml:space="preserve">N, </w:t>
+            </w:r>
+            <w:r>
+              <w:rPr>
+                <w:rFonts w:ascii="Calibri" w:hAnsi="Calibri" w:cs="Calibri"/>
+                <w:b/>
+                <w:bCs/>
+                <w:sz w:val="20"/>
+                <w:szCs w:val="20"/>
+                <w:highlight w:val="yellow"/>
+              </w:rPr>
+              <w:t>%</w:t>
+            </w:r>
+            <w:r>
+              <w:rPr>
+                <w:rFonts w:ascii="Calibri" w:hAnsi="Calibri" w:cs="Calibri"/>
+                <w:b/>
+                <w:bCs/>
+                <w:sz w:val="20"/>
+                <w:szCs w:val="20"/>
+                <w:highlight w:val="yellow"/>
+              </w:rPr>
+              <w:t>)</w:t>
+            </w:r>
+          </w:p>
+        </w:tc>
+        <w:tc>
+          <w:tcPr>
+            <w:tcW w:w="2499" w:type="dxa"/>
+            <w:tcBorders>
+              <w:top w:val="nil"/>
+              <w:left w:val="nil"/>
+              <w:bottom w:val="nil"/>
+              <w:right w:val="nil"/>
+            </w:tcBorders>
+            <w:vAlign w:val="center"/>
+          </w:tcPr>
+          <w:p>
+            <w:pPr>
+              <w:spacing w:before="100" w:after="100"/>
+              <w:ind w:left="100" w:right="100"/>
+              <w:rPr>
+                <w:rFonts w:ascii="Calibri" w:hAnsi="Calibri" w:cs="Calibri"/>
+                <w:sz w:val="20"/>
+                <w:szCs w:val="20"/>
+              </w:rPr>
+            </w:pPr>
+          </w:p>
+        </w:tc>
+        <w:tc>
+          <w:tcPr>
+            <w:tcW w:w="2610" w:type="dxa"/>
+            <w:tcBorders>
+              <w:top w:val="nil"/>
+              <w:left w:val="nil"/>
+              <w:bottom w:val="nil"/>
+              <w:right w:val="nil"/>
+            </w:tcBorders>
+            <w:vAlign w:val="center"/>
+          </w:tcPr>
+          <w:p>
+            <w:pPr>
+              <w:spacing w:before="100" w:after="100"/>
+              <w:ind w:left="100" w:right="100"/>
+              <w:rPr>
+                <w:rFonts w:ascii="Calibri" w:hAnsi="Calibri" w:cs="Calibri"/>
+                <w:sz w:val="20"/>
+                <w:szCs w:val="20"/>
+              </w:rPr>
+            </w:pPr>
+          </w:p>
+        </w:tc>
+        <w:tc>
+          <w:tcPr>
+            <w:tcW w:w="1970" w:type="dxa"/>
+            <w:tcBorders>
+              <w:top w:val="nil"/>
+              <w:left w:val="nil"/>
+              <w:bottom w:val="nil"/>
+              <w:right w:val="nil"/>
+            </w:tcBorders>
+            <w:vAlign w:val="center"/>
+          </w:tcPr>
+          <w:p>
+            <w:pPr>
+              <w:spacing w:before="100" w:after="100"/>
+              <w:ind w:left="100" w:right="100"/>
+              <w:rPr>
+                <w:rFonts w:ascii="Calibri" w:hAnsi="Calibri" w:cs="Calibri"/>
+                <w:sz w:val="20"/>
+                <w:szCs w:val="20"/>
+              </w:rPr>
+            </w:pPr>
           </w:p>
         </w:tc>
       </w:tr>
       <w:tr>
-        <w:tc>
-          <w:tcPr>
-            <w:tcW w:w="3055" w:type="dxa"/>
-            <w:hideMark/>
-          </w:tcPr>
-          <w:p>
-            <w:pPr>
-              <w:spacing w:after="160" w:line="480" w:lineRule="auto"/>
-              <w:rPr>
-                <w:rFonts w:ascii="Calibri" w:hAnsi="Calibri" w:cs="Calibri"/>
-              </w:rPr>
-            </w:pPr>
-            <w:r>
-              <w:rPr>
-                <w:rFonts w:ascii="Calibri" w:hAnsi="Calibri" w:cs="Calibri"/>
-              </w:rPr>
-              <w:t>Age (Mean, SD)</w:t>
-            </w:r>
-          </w:p>
-        </w:tc>
-        <w:tc>
-          <w:tcPr>
-            <w:tcW w:w="1620" w:type="dxa"/>
-            <w:hideMark/>
-          </w:tcPr>
-          <w:p>
-            <w:pPr>
-              <w:spacing w:after="160" w:line="480" w:lineRule="auto"/>
-              <w:rPr>
-                <w:rFonts w:ascii="Calibri" w:hAnsi="Calibri" w:cs="Calibri"/>
-              </w:rPr>
-            </w:pPr>
-          </w:p>
-        </w:tc>
-        <w:tc>
-          <w:tcPr>
-            <w:tcW w:w="2250" w:type="dxa"/>
-            <w:hideMark/>
-          </w:tcPr>
-          <w:p>
-            <w:pPr>
-              <w:spacing w:after="160" w:line="480" w:lineRule="auto"/>
-              <w:rPr>
-                <w:rFonts w:ascii="Calibri" w:hAnsi="Calibri" w:cs="Calibri"/>
-              </w:rPr>
-            </w:pPr>
-          </w:p>
-        </w:tc>
-        <w:tc>
-          <w:tcPr>
-            <w:tcW w:w="2425" w:type="dxa"/>
-          </w:tcPr>
-          <w:p>
-            <w:pPr>
-              <w:spacing w:line="480" w:lineRule="auto"/>
-              <w:rPr>
-                <w:rFonts w:ascii="Calibri" w:hAnsi="Calibri" w:cs="Calibri"/>
-              </w:rPr>
-            </w:pPr>
+        <w:trPr>
+          <w:trHeight w:val="439"/>
+          <w:jc w:val="center"/>
+        </w:trPr>
+        <w:tc>
+          <w:tcPr>
+            <w:tcW w:w="3960" w:type="dxa"/>
+            <w:tcBorders>
+              <w:top w:val="nil"/>
+              <w:left w:val="nil"/>
+              <w:bottom w:val="nil"/>
+              <w:right w:val="nil"/>
+            </w:tcBorders>
+            <w:vAlign w:val="center"/>
+          </w:tcPr>
+          <w:p>
+            <w:pPr>
+              <w:spacing w:before="100" w:after="100"/>
+              <w:ind w:left="100" w:right="100"/>
+              <w:rPr>
+                <w:rFonts w:ascii="Calibri" w:hAnsi="Calibri" w:cs="Calibri"/>
+                <w:sz w:val="20"/>
+                <w:szCs w:val="20"/>
+              </w:rPr>
+            </w:pPr>
+            <w:r>
+              <w:rPr>
+                <w:rFonts w:ascii="Calibri" w:hAnsi="Calibri" w:cs="Calibri"/>
+                <w:sz w:val="20"/>
+                <w:szCs w:val="20"/>
+              </w:rPr>
+              <w:t xml:space="preserve">   Never smoked</w:t>
+            </w:r>
+          </w:p>
+        </w:tc>
+        <w:tc>
+          <w:tcPr>
+            <w:tcW w:w="2499" w:type="dxa"/>
+            <w:tcBorders>
+              <w:top w:val="nil"/>
+              <w:left w:val="nil"/>
+              <w:bottom w:val="nil"/>
+              <w:right w:val="nil"/>
+            </w:tcBorders>
+            <w:vAlign w:val="center"/>
+          </w:tcPr>
+          <w:p>
+            <w:pPr>
+              <w:spacing w:before="100" w:after="100"/>
+              <w:ind w:left="100" w:right="100"/>
+              <w:rPr>
+                <w:rFonts w:ascii="Calibri" w:hAnsi="Calibri" w:cs="Calibri"/>
+                <w:sz w:val="20"/>
+                <w:szCs w:val="20"/>
+              </w:rPr>
+            </w:pPr>
+            <w:r>
+              <w:rPr>
+                <w:rFonts w:ascii="Calibri" w:hAnsi="Calibri" w:cs="Calibri"/>
+                <w:sz w:val="20"/>
+                <w:szCs w:val="20"/>
+              </w:rPr>
+              <w:t>1</w:t>
+            </w:r>
+          </w:p>
+        </w:tc>
+        <w:tc>
+          <w:tcPr>
+            <w:tcW w:w="2610" w:type="dxa"/>
+            <w:tcBorders>
+              <w:top w:val="nil"/>
+              <w:left w:val="nil"/>
+              <w:bottom w:val="nil"/>
+              <w:right w:val="nil"/>
+            </w:tcBorders>
+            <w:vAlign w:val="center"/>
+          </w:tcPr>
+          <w:p>
+            <w:pPr>
+              <w:spacing w:before="100" w:after="100"/>
+              <w:ind w:left="100" w:right="100"/>
+              <w:rPr>
+                <w:rFonts w:ascii="Calibri" w:hAnsi="Calibri" w:cs="Calibri"/>
+                <w:sz w:val="20"/>
+                <w:szCs w:val="20"/>
+              </w:rPr>
+            </w:pPr>
+            <w:r>
+              <w:rPr>
+                <w:rFonts w:ascii="Calibri" w:hAnsi="Calibri" w:cs="Calibri"/>
+                <w:sz w:val="20"/>
+                <w:szCs w:val="20"/>
+              </w:rPr>
+              <w:t>187</w:t>
+            </w:r>
+          </w:p>
+        </w:tc>
+        <w:tc>
+          <w:tcPr>
+            <w:tcW w:w="1970" w:type="dxa"/>
+            <w:tcBorders>
+              <w:top w:val="nil"/>
+              <w:left w:val="nil"/>
+              <w:bottom w:val="nil"/>
+              <w:right w:val="nil"/>
+            </w:tcBorders>
+            <w:vAlign w:val="center"/>
+          </w:tcPr>
+          <w:p>
+            <w:pPr>
+              <w:spacing w:before="100" w:after="100"/>
+              <w:ind w:left="100" w:right="100"/>
+              <w:rPr>
+                <w:rFonts w:ascii="Calibri" w:hAnsi="Calibri" w:cs="Calibri"/>
+                <w:sz w:val="20"/>
+                <w:szCs w:val="20"/>
+              </w:rPr>
+            </w:pPr>
+            <w:r>
+              <w:rPr>
+                <w:rFonts w:ascii="Calibri" w:hAnsi="Calibri" w:cs="Calibri"/>
+                <w:sz w:val="20"/>
+                <w:szCs w:val="20"/>
+              </w:rPr>
+              <w:t>188</w:t>
+            </w:r>
           </w:p>
         </w:tc>
       </w:tr>
       <w:tr>
-        <w:tc>
-          <w:tcPr>
-            <w:tcW w:w="3055" w:type="dxa"/>
-            <w:hideMark/>
-          </w:tcPr>
-          <w:p>
-            <w:pPr>
-              <w:spacing w:after="160" w:line="480" w:lineRule="auto"/>
-              <w:rPr>
-                <w:rFonts w:ascii="Calibri" w:hAnsi="Calibri" w:cs="Calibri"/>
-              </w:rPr>
-            </w:pPr>
-            <w:r>
-              <w:rPr>
-                <w:rFonts w:ascii="Calibri" w:hAnsi="Calibri" w:cs="Calibri"/>
-              </w:rPr>
-              <w:t>BMI (Mean, SD)</w:t>
-            </w:r>
-          </w:p>
-        </w:tc>
-        <w:tc>
-          <w:tcPr>
-            <w:tcW w:w="1620" w:type="dxa"/>
-            <w:hideMark/>
-          </w:tcPr>
-          <w:p>
-            <w:pPr>
-              <w:spacing w:after="160" w:line="480" w:lineRule="auto"/>
-              <w:rPr>
-                <w:rFonts w:ascii="Calibri" w:hAnsi="Calibri" w:cs="Calibri"/>
-              </w:rPr>
-            </w:pPr>
-          </w:p>
-        </w:tc>
-        <w:tc>
-          <w:tcPr>
-            <w:tcW w:w="2250" w:type="dxa"/>
-            <w:hideMark/>
-          </w:tcPr>
-          <w:p>
-            <w:pPr>
-              <w:spacing w:after="160" w:line="480" w:lineRule="auto"/>
-              <w:rPr>
-                <w:rFonts w:ascii="Calibri" w:hAnsi="Calibri" w:cs="Calibri"/>
-              </w:rPr>
-            </w:pPr>
-          </w:p>
-        </w:tc>
-        <w:tc>
-          <w:tcPr>
-            <w:tcW w:w="2425" w:type="dxa"/>
-          </w:tcPr>
-          <w:p>
-            <w:pPr>
-              <w:spacing w:line="480" w:lineRule="auto"/>
-              <w:rPr>
-                <w:rFonts w:ascii="Calibri" w:hAnsi="Calibri" w:cs="Calibri"/>
-              </w:rPr>
-            </w:pPr>
+        <w:trPr>
+          <w:trHeight w:val="439"/>
+          <w:jc w:val="center"/>
+        </w:trPr>
+        <w:tc>
+          <w:tcPr>
+            <w:tcW w:w="3960" w:type="dxa"/>
+            <w:tcBorders>
+              <w:top w:val="nil"/>
+              <w:left w:val="nil"/>
+              <w:bottom w:val="nil"/>
+              <w:right w:val="nil"/>
+            </w:tcBorders>
+            <w:vAlign w:val="center"/>
+          </w:tcPr>
+          <w:p>
+            <w:pPr>
+              <w:spacing w:before="100" w:after="100"/>
+              <w:ind w:left="100" w:right="100"/>
+              <w:rPr>
+                <w:rFonts w:ascii="Calibri" w:hAnsi="Calibri" w:cs="Calibri"/>
+                <w:sz w:val="20"/>
+                <w:szCs w:val="20"/>
+              </w:rPr>
+            </w:pPr>
+            <w:r>
+              <w:rPr>
+                <w:rFonts w:ascii="Calibri" w:hAnsi="Calibri" w:cs="Calibri"/>
+                <w:sz w:val="20"/>
+                <w:szCs w:val="20"/>
+              </w:rPr>
+              <w:t xml:space="preserve">   Former smoker</w:t>
+            </w:r>
+          </w:p>
+        </w:tc>
+        <w:tc>
+          <w:tcPr>
+            <w:tcW w:w="2499" w:type="dxa"/>
+            <w:tcBorders>
+              <w:top w:val="nil"/>
+              <w:left w:val="nil"/>
+              <w:bottom w:val="nil"/>
+              <w:right w:val="nil"/>
+            </w:tcBorders>
+            <w:vAlign w:val="center"/>
+          </w:tcPr>
+          <w:p>
+            <w:pPr>
+              <w:spacing w:before="100" w:after="100"/>
+              <w:ind w:left="100" w:right="100"/>
+              <w:rPr>
+                <w:rFonts w:ascii="Calibri" w:hAnsi="Calibri" w:cs="Calibri"/>
+                <w:sz w:val="20"/>
+                <w:szCs w:val="20"/>
+              </w:rPr>
+            </w:pPr>
+            <w:r>
+              <w:rPr>
+                <w:rFonts w:ascii="Calibri" w:hAnsi="Calibri" w:cs="Calibri"/>
+                <w:sz w:val="20"/>
+                <w:szCs w:val="20"/>
+              </w:rPr>
+              <w:t>12</w:t>
+            </w:r>
+          </w:p>
+        </w:tc>
+        <w:tc>
+          <w:tcPr>
+            <w:tcW w:w="2610" w:type="dxa"/>
+            <w:tcBorders>
+              <w:top w:val="nil"/>
+              <w:left w:val="nil"/>
+              <w:bottom w:val="nil"/>
+              <w:right w:val="nil"/>
+            </w:tcBorders>
+            <w:vAlign w:val="center"/>
+          </w:tcPr>
+          <w:p>
+            <w:pPr>
+              <w:spacing w:before="100" w:after="100"/>
+              <w:ind w:left="100" w:right="100"/>
+              <w:rPr>
+                <w:rFonts w:ascii="Calibri" w:hAnsi="Calibri" w:cs="Calibri"/>
+                <w:sz w:val="20"/>
+                <w:szCs w:val="20"/>
+              </w:rPr>
+            </w:pPr>
+            <w:r>
+              <w:rPr>
+                <w:rFonts w:ascii="Calibri" w:hAnsi="Calibri" w:cs="Calibri"/>
+                <w:sz w:val="20"/>
+                <w:szCs w:val="20"/>
+              </w:rPr>
+              <w:t>211</w:t>
+            </w:r>
+          </w:p>
+        </w:tc>
+        <w:tc>
+          <w:tcPr>
+            <w:tcW w:w="1970" w:type="dxa"/>
+            <w:tcBorders>
+              <w:top w:val="nil"/>
+              <w:left w:val="nil"/>
+              <w:bottom w:val="nil"/>
+              <w:right w:val="nil"/>
+            </w:tcBorders>
+            <w:vAlign w:val="center"/>
+          </w:tcPr>
+          <w:p>
+            <w:pPr>
+              <w:spacing w:before="100" w:after="100"/>
+              <w:ind w:left="100" w:right="100"/>
+              <w:rPr>
+                <w:rFonts w:ascii="Calibri" w:hAnsi="Calibri" w:cs="Calibri"/>
+                <w:sz w:val="20"/>
+                <w:szCs w:val="20"/>
+              </w:rPr>
+            </w:pPr>
+            <w:r>
+              <w:rPr>
+                <w:rFonts w:ascii="Calibri" w:hAnsi="Calibri" w:cs="Calibri"/>
+                <w:sz w:val="20"/>
+                <w:szCs w:val="20"/>
+              </w:rPr>
+              <w:t>223</w:t>
+            </w:r>
           </w:p>
         </w:tc>
       </w:tr>
       <w:tr>
-        <w:tc>
-          <w:tcPr>
-            <w:tcW w:w="3055" w:type="dxa"/>
-            <w:hideMark/>
-          </w:tcPr>
-          <w:p>
-            <w:pPr>
-              <w:spacing w:after="160" w:line="480" w:lineRule="auto"/>
-              <w:rPr>
-                <w:rFonts w:ascii="Calibri" w:hAnsi="Calibri" w:cs="Calibri"/>
-              </w:rPr>
-            </w:pPr>
-            <w:r>
-              <w:rPr>
-                <w:rFonts w:ascii="Calibri" w:hAnsi="Calibri" w:cs="Calibri"/>
-              </w:rPr>
-              <w:t>Smoking Status (N, %)</w:t>
-            </w:r>
-          </w:p>
-        </w:tc>
-        <w:tc>
-          <w:tcPr>
-            <w:tcW w:w="1620" w:type="dxa"/>
-            <w:hideMark/>
-          </w:tcPr>
-          <w:p>
-            <w:pPr>
-              <w:spacing w:after="160" w:line="480" w:lineRule="auto"/>
-              <w:rPr>
-                <w:rFonts w:ascii="Calibri" w:hAnsi="Calibri" w:cs="Calibri"/>
-              </w:rPr>
-            </w:pPr>
-          </w:p>
-        </w:tc>
-        <w:tc>
-          <w:tcPr>
-            <w:tcW w:w="2250" w:type="dxa"/>
-            <w:hideMark/>
-          </w:tcPr>
-          <w:p>
-            <w:pPr>
-              <w:spacing w:after="160" w:line="480" w:lineRule="auto"/>
-              <w:rPr>
-                <w:rFonts w:ascii="Calibri" w:hAnsi="Calibri" w:cs="Calibri"/>
-              </w:rPr>
-            </w:pPr>
-          </w:p>
-        </w:tc>
-        <w:tc>
-          <w:tcPr>
-            <w:tcW w:w="2425" w:type="dxa"/>
-          </w:tcPr>
-          <w:p>
-            <w:pPr>
-              <w:spacing w:line="480" w:lineRule="auto"/>
-              <w:rPr>
-                <w:rFonts w:ascii="Calibri" w:hAnsi="Calibri" w:cs="Calibri"/>
-              </w:rPr>
-            </w:pPr>
+        <w:trPr>
+          <w:trHeight w:val="439"/>
+          <w:jc w:val="center"/>
+        </w:trPr>
+        <w:tc>
+          <w:tcPr>
+            <w:tcW w:w="3960" w:type="dxa"/>
+            <w:tcBorders>
+              <w:top w:val="nil"/>
+              <w:left w:val="nil"/>
+              <w:bottom w:val="nil"/>
+              <w:right w:val="nil"/>
+            </w:tcBorders>
+            <w:vAlign w:val="center"/>
+          </w:tcPr>
+          <w:p>
+            <w:pPr>
+              <w:spacing w:before="100" w:after="100"/>
+              <w:ind w:left="100" w:right="100"/>
+              <w:rPr>
+                <w:rFonts w:ascii="Calibri" w:hAnsi="Calibri" w:cs="Calibri"/>
+                <w:sz w:val="20"/>
+                <w:szCs w:val="20"/>
+              </w:rPr>
+            </w:pPr>
+            <w:r>
+              <w:rPr>
+                <w:rFonts w:ascii="Calibri" w:hAnsi="Calibri" w:cs="Calibri"/>
+                <w:sz w:val="20"/>
+                <w:szCs w:val="20"/>
+              </w:rPr>
+              <w:t xml:space="preserve">   Current smoker</w:t>
+            </w:r>
+          </w:p>
+        </w:tc>
+        <w:tc>
+          <w:tcPr>
+            <w:tcW w:w="2499" w:type="dxa"/>
+            <w:tcBorders>
+              <w:top w:val="nil"/>
+              <w:left w:val="nil"/>
+              <w:bottom w:val="nil"/>
+              <w:right w:val="nil"/>
+            </w:tcBorders>
+            <w:vAlign w:val="center"/>
+          </w:tcPr>
+          <w:p>
+            <w:pPr>
+              <w:spacing w:before="100" w:after="100"/>
+              <w:ind w:left="100" w:right="100"/>
+              <w:rPr>
+                <w:rFonts w:ascii="Calibri" w:hAnsi="Calibri" w:cs="Calibri"/>
+                <w:sz w:val="20"/>
+                <w:szCs w:val="20"/>
+              </w:rPr>
+            </w:pPr>
+            <w:r>
+              <w:rPr>
+                <w:rFonts w:ascii="Calibri" w:hAnsi="Calibri" w:cs="Calibri"/>
+                <w:sz w:val="20"/>
+                <w:szCs w:val="20"/>
+              </w:rPr>
+              <w:t>53</w:t>
+            </w:r>
+          </w:p>
+        </w:tc>
+        <w:tc>
+          <w:tcPr>
+            <w:tcW w:w="2610" w:type="dxa"/>
+            <w:tcBorders>
+              <w:top w:val="nil"/>
+              <w:left w:val="nil"/>
+              <w:bottom w:val="nil"/>
+              <w:right w:val="nil"/>
+            </w:tcBorders>
+            <w:vAlign w:val="center"/>
+          </w:tcPr>
+          <w:p>
+            <w:pPr>
+              <w:spacing w:before="100" w:after="100"/>
+              <w:ind w:left="100" w:right="100"/>
+              <w:rPr>
+                <w:rFonts w:ascii="Calibri" w:hAnsi="Calibri" w:cs="Calibri"/>
+                <w:sz w:val="20"/>
+                <w:szCs w:val="20"/>
+              </w:rPr>
+            </w:pPr>
+            <w:r>
+              <w:rPr>
+                <w:rFonts w:ascii="Calibri" w:hAnsi="Calibri" w:cs="Calibri"/>
+                <w:sz w:val="20"/>
+                <w:szCs w:val="20"/>
+              </w:rPr>
+              <w:t>251</w:t>
+            </w:r>
+          </w:p>
+        </w:tc>
+        <w:tc>
+          <w:tcPr>
+            <w:tcW w:w="1970" w:type="dxa"/>
+            <w:tcBorders>
+              <w:top w:val="nil"/>
+              <w:left w:val="nil"/>
+              <w:bottom w:val="nil"/>
+              <w:right w:val="nil"/>
+            </w:tcBorders>
+            <w:vAlign w:val="center"/>
+          </w:tcPr>
+          <w:p>
+            <w:pPr>
+              <w:spacing w:before="100" w:after="100"/>
+              <w:ind w:left="100" w:right="100"/>
+              <w:rPr>
+                <w:rFonts w:ascii="Calibri" w:hAnsi="Calibri" w:cs="Calibri"/>
+                <w:sz w:val="20"/>
+                <w:szCs w:val="20"/>
+              </w:rPr>
+            </w:pPr>
+            <w:r>
+              <w:rPr>
+                <w:rFonts w:ascii="Calibri" w:hAnsi="Calibri" w:cs="Calibri"/>
+                <w:sz w:val="20"/>
+                <w:szCs w:val="20"/>
+              </w:rPr>
+              <w:t>304</w:t>
+            </w:r>
           </w:p>
         </w:tc>
       </w:tr>
       <w:tr>
-        <w:tc>
-          <w:tcPr>
-            <w:tcW w:w="3055" w:type="dxa"/>
-            <w:hideMark/>
-          </w:tcPr>
-          <w:p>
-            <w:pPr>
-              <w:spacing w:after="160" w:line="480" w:lineRule="auto"/>
-              <w:rPr>
-                <w:rFonts w:ascii="Calibri" w:hAnsi="Calibri" w:cs="Calibri"/>
-              </w:rPr>
-            </w:pPr>
-            <w:r>
-              <w:rPr>
-                <w:rFonts w:ascii="Calibri" w:hAnsi="Calibri" w:cs="Calibri"/>
-              </w:rPr>
-              <w:t>Education (N, %)</w:t>
-            </w:r>
-          </w:p>
-        </w:tc>
-        <w:tc>
-          <w:tcPr>
-            <w:tcW w:w="1620" w:type="dxa"/>
-            <w:hideMark/>
-          </w:tcPr>
-          <w:p>
-            <w:pPr>
-              <w:spacing w:after="160" w:line="480" w:lineRule="auto"/>
-              <w:rPr>
-                <w:rFonts w:ascii="Calibri" w:hAnsi="Calibri" w:cs="Calibri"/>
-              </w:rPr>
-            </w:pPr>
-          </w:p>
-        </w:tc>
-        <w:tc>
-          <w:tcPr>
-            <w:tcW w:w="2250" w:type="dxa"/>
-            <w:hideMark/>
-          </w:tcPr>
-          <w:p>
-            <w:pPr>
-              <w:spacing w:after="160" w:line="480" w:lineRule="auto"/>
-              <w:rPr>
-                <w:rFonts w:ascii="Calibri" w:hAnsi="Calibri" w:cs="Calibri"/>
-              </w:rPr>
-            </w:pPr>
-          </w:p>
-        </w:tc>
-        <w:tc>
-          <w:tcPr>
-            <w:tcW w:w="2425" w:type="dxa"/>
-          </w:tcPr>
-          <w:p>
-            <w:pPr>
-              <w:spacing w:line="480" w:lineRule="auto"/>
-              <w:rPr>
-                <w:rFonts w:ascii="Calibri" w:hAnsi="Calibri" w:cs="Calibri"/>
+        <w:trPr>
+          <w:trHeight w:val="439"/>
+          <w:jc w:val="center"/>
+        </w:trPr>
+        <w:tc>
+          <w:tcPr>
+            <w:tcW w:w="3960" w:type="dxa"/>
+            <w:tcBorders>
+              <w:top w:val="nil"/>
+              <w:left w:val="nil"/>
+              <w:bottom w:val="nil"/>
+              <w:right w:val="nil"/>
+            </w:tcBorders>
+            <w:vAlign w:val="center"/>
+          </w:tcPr>
+          <w:p>
+            <w:pPr>
+              <w:spacing w:before="100" w:after="100"/>
+              <w:ind w:left="100" w:right="100"/>
+              <w:rPr>
+                <w:rFonts w:ascii="Calibri" w:hAnsi="Calibri" w:cs="Calibri"/>
+                <w:b/>
+                <w:bCs/>
+                <w:sz w:val="20"/>
+                <w:szCs w:val="20"/>
+              </w:rPr>
+            </w:pPr>
+            <w:r>
+              <w:rPr>
+                <w:rFonts w:ascii="Calibri" w:hAnsi="Calibri" w:cs="Calibri"/>
+                <w:b/>
+                <w:bCs/>
+                <w:sz w:val="20"/>
+                <w:szCs w:val="20"/>
+              </w:rPr>
+              <w:t>Education</w:t>
+            </w:r>
+            <w:r>
+              <w:rPr>
+                <w:rFonts w:ascii="Calibri" w:hAnsi="Calibri" w:cs="Calibri"/>
+                <w:b/>
+                <w:bCs/>
+                <w:sz w:val="20"/>
+                <w:szCs w:val="20"/>
+              </w:rPr>
+              <w:t xml:space="preserve"> (N</w:t>
+            </w:r>
+            <w:r>
+              <w:rPr>
+                <w:rFonts w:ascii="Calibri" w:hAnsi="Calibri" w:cs="Calibri"/>
+                <w:b/>
+                <w:bCs/>
+                <w:sz w:val="20"/>
+                <w:szCs w:val="20"/>
+              </w:rPr>
+              <w:t xml:space="preserve">, </w:t>
+            </w:r>
+            <w:r>
+              <w:rPr>
+                <w:rFonts w:ascii="Calibri" w:hAnsi="Calibri" w:cs="Calibri"/>
+                <w:b/>
+                <w:bCs/>
+                <w:sz w:val="20"/>
+                <w:szCs w:val="20"/>
+                <w:highlight w:val="yellow"/>
+              </w:rPr>
+              <w:t>%</w:t>
+            </w:r>
+            <w:r>
+              <w:rPr>
+                <w:rFonts w:ascii="Calibri" w:hAnsi="Calibri" w:cs="Calibri"/>
+                <w:b/>
+                <w:bCs/>
+                <w:sz w:val="20"/>
+                <w:szCs w:val="20"/>
+              </w:rPr>
+              <w:t>)</w:t>
+            </w:r>
+          </w:p>
+        </w:tc>
+        <w:tc>
+          <w:tcPr>
+            <w:tcW w:w="2499" w:type="dxa"/>
+            <w:tcBorders>
+              <w:top w:val="nil"/>
+              <w:left w:val="nil"/>
+              <w:bottom w:val="nil"/>
+              <w:right w:val="nil"/>
+            </w:tcBorders>
+            <w:vAlign w:val="center"/>
+          </w:tcPr>
+          <w:p>
+            <w:pPr>
+              <w:spacing w:before="100" w:after="100"/>
+              <w:ind w:left="100" w:right="100"/>
+              <w:rPr>
+                <w:rFonts w:ascii="Calibri" w:hAnsi="Calibri" w:cs="Calibri"/>
+                <w:sz w:val="20"/>
+                <w:szCs w:val="20"/>
+              </w:rPr>
+            </w:pPr>
+          </w:p>
+        </w:tc>
+        <w:tc>
+          <w:tcPr>
+            <w:tcW w:w="2610" w:type="dxa"/>
+            <w:tcBorders>
+              <w:top w:val="nil"/>
+              <w:left w:val="nil"/>
+              <w:bottom w:val="nil"/>
+              <w:right w:val="nil"/>
+            </w:tcBorders>
+            <w:vAlign w:val="center"/>
+          </w:tcPr>
+          <w:p>
+            <w:pPr>
+              <w:spacing w:before="100" w:after="100"/>
+              <w:ind w:left="100" w:right="100"/>
+              <w:rPr>
+                <w:rFonts w:ascii="Calibri" w:hAnsi="Calibri" w:cs="Calibri"/>
+                <w:sz w:val="20"/>
+                <w:szCs w:val="20"/>
+              </w:rPr>
+            </w:pPr>
+          </w:p>
+        </w:tc>
+        <w:tc>
+          <w:tcPr>
+            <w:tcW w:w="1970" w:type="dxa"/>
+            <w:tcBorders>
+              <w:top w:val="nil"/>
+              <w:left w:val="nil"/>
+              <w:bottom w:val="nil"/>
+              <w:right w:val="nil"/>
+            </w:tcBorders>
+            <w:vAlign w:val="center"/>
+          </w:tcPr>
+          <w:p>
+            <w:pPr>
+              <w:spacing w:before="100" w:after="100"/>
+              <w:ind w:left="100" w:right="100"/>
+              <w:rPr>
+                <w:rFonts w:ascii="Calibri" w:hAnsi="Calibri" w:cs="Calibri"/>
+                <w:sz w:val="20"/>
+                <w:szCs w:val="20"/>
               </w:rPr>
             </w:pPr>
           </w:p>
         </w:tc>
       </w:tr>
       <w:tr>
-        <w:tc>
-          <w:tcPr>
-            <w:tcW w:w="3055" w:type="dxa"/>
-            <w:hideMark/>
-          </w:tcPr>
-          <w:p>
-            <w:pPr>
-              <w:spacing w:after="160" w:line="480" w:lineRule="auto"/>
-              <w:rPr>
-                <w:rFonts w:ascii="Calibri" w:hAnsi="Calibri" w:cs="Calibri"/>
-              </w:rPr>
-            </w:pPr>
-            <w:r>
-              <w:rPr>
-                <w:rFonts w:ascii="Calibri" w:hAnsi="Calibri" w:cs="Calibri"/>
-              </w:rPr>
-              <w:t>Race (N, %)</w:t>
-            </w:r>
-          </w:p>
-        </w:tc>
-        <w:tc>
-          <w:tcPr>
-            <w:tcW w:w="1620" w:type="dxa"/>
-            <w:hideMark/>
-          </w:tcPr>
-          <w:p>
-            <w:pPr>
-              <w:spacing w:after="160" w:line="480" w:lineRule="auto"/>
-              <w:rPr>
-                <w:rFonts w:ascii="Calibri" w:hAnsi="Calibri" w:cs="Calibri"/>
-              </w:rPr>
-            </w:pPr>
-          </w:p>
-        </w:tc>
-        <w:tc>
-          <w:tcPr>
-            <w:tcW w:w="2250" w:type="dxa"/>
-            <w:hideMark/>
-          </w:tcPr>
-          <w:p>
-            <w:pPr>
-              <w:spacing w:after="160" w:line="480" w:lineRule="auto"/>
-              <w:rPr>
-                <w:rFonts w:ascii="Calibri" w:hAnsi="Calibri" w:cs="Calibri"/>
-              </w:rPr>
-            </w:pPr>
-          </w:p>
-        </w:tc>
-        <w:tc>
-          <w:tcPr>
-            <w:tcW w:w="2425" w:type="dxa"/>
-          </w:tcPr>
-          <w:p>
-            <w:pPr>
-              <w:spacing w:line="480" w:lineRule="auto"/>
-              <w:rPr>
-                <w:rFonts w:ascii="Calibri" w:hAnsi="Calibri" w:cs="Calibri"/>
-              </w:rPr>
-            </w:pPr>
+        <w:trPr>
+          <w:trHeight w:val="439"/>
+          <w:jc w:val="center"/>
+        </w:trPr>
+        <w:tc>
+          <w:tcPr>
+            <w:tcW w:w="3960" w:type="dxa"/>
+            <w:tcBorders>
+              <w:top w:val="nil"/>
+              <w:left w:val="nil"/>
+              <w:bottom w:val="nil"/>
+              <w:right w:val="nil"/>
+            </w:tcBorders>
+            <w:vAlign w:val="center"/>
+          </w:tcPr>
+          <w:p>
+            <w:pPr>
+              <w:spacing w:before="100" w:after="100"/>
+              <w:ind w:left="100" w:right="100"/>
+              <w:rPr>
+                <w:rFonts w:ascii="Calibri" w:hAnsi="Calibri" w:cs="Calibri"/>
+                <w:sz w:val="20"/>
+                <w:szCs w:val="20"/>
+              </w:rPr>
+            </w:pPr>
+            <w:r>
+              <w:rPr>
+                <w:rFonts w:ascii="Calibri" w:hAnsi="Calibri" w:cs="Calibri"/>
+                <w:sz w:val="20"/>
+                <w:szCs w:val="20"/>
+              </w:rPr>
+              <w:t xml:space="preserve">   No college degree</w:t>
+            </w:r>
+          </w:p>
+        </w:tc>
+        <w:tc>
+          <w:tcPr>
+            <w:tcW w:w="2499" w:type="dxa"/>
+            <w:tcBorders>
+              <w:top w:val="nil"/>
+              <w:left w:val="nil"/>
+              <w:bottom w:val="nil"/>
+              <w:right w:val="nil"/>
+            </w:tcBorders>
+            <w:vAlign w:val="center"/>
+          </w:tcPr>
+          <w:p>
+            <w:pPr>
+              <w:spacing w:before="100" w:after="100"/>
+              <w:ind w:left="100" w:right="100"/>
+              <w:rPr>
+                <w:rFonts w:ascii="Calibri" w:hAnsi="Calibri" w:cs="Calibri"/>
+                <w:sz w:val="20"/>
+                <w:szCs w:val="20"/>
+              </w:rPr>
+            </w:pPr>
+            <w:r>
+              <w:rPr>
+                <w:rFonts w:ascii="Calibri" w:hAnsi="Calibri" w:cs="Calibri"/>
+                <w:sz w:val="20"/>
+                <w:szCs w:val="20"/>
+              </w:rPr>
+              <w:t>52</w:t>
+            </w:r>
+          </w:p>
+        </w:tc>
+        <w:tc>
+          <w:tcPr>
+            <w:tcW w:w="2610" w:type="dxa"/>
+            <w:tcBorders>
+              <w:top w:val="nil"/>
+              <w:left w:val="nil"/>
+              <w:bottom w:val="nil"/>
+              <w:right w:val="nil"/>
+            </w:tcBorders>
+            <w:vAlign w:val="center"/>
+          </w:tcPr>
+          <w:p>
+            <w:pPr>
+              <w:spacing w:before="100" w:after="100"/>
+              <w:ind w:left="100" w:right="100"/>
+              <w:rPr>
+                <w:rFonts w:ascii="Calibri" w:hAnsi="Calibri" w:cs="Calibri"/>
+                <w:sz w:val="20"/>
+                <w:szCs w:val="20"/>
+              </w:rPr>
+            </w:pPr>
+            <w:r>
+              <w:rPr>
+                <w:rFonts w:ascii="Calibri" w:hAnsi="Calibri" w:cs="Calibri"/>
+                <w:sz w:val="20"/>
+                <w:szCs w:val="20"/>
+              </w:rPr>
+              <w:t>382</w:t>
+            </w:r>
+          </w:p>
+        </w:tc>
+        <w:tc>
+          <w:tcPr>
+            <w:tcW w:w="1970" w:type="dxa"/>
+            <w:tcBorders>
+              <w:top w:val="nil"/>
+              <w:left w:val="nil"/>
+              <w:bottom w:val="nil"/>
+              <w:right w:val="nil"/>
+            </w:tcBorders>
+            <w:vAlign w:val="center"/>
+          </w:tcPr>
+          <w:p>
+            <w:pPr>
+              <w:spacing w:before="100" w:after="100"/>
+              <w:ind w:left="100" w:right="100"/>
+              <w:rPr>
+                <w:rFonts w:ascii="Calibri" w:hAnsi="Calibri" w:cs="Calibri"/>
+                <w:sz w:val="20"/>
+                <w:szCs w:val="20"/>
+              </w:rPr>
+            </w:pPr>
+            <w:r>
+              <w:rPr>
+                <w:rFonts w:ascii="Calibri" w:hAnsi="Calibri" w:cs="Calibri"/>
+                <w:sz w:val="20"/>
+                <w:szCs w:val="20"/>
+              </w:rPr>
+              <w:t>434</w:t>
+            </w:r>
           </w:p>
         </w:tc>
       </w:tr>
       <w:tr>
-        <w:tc>
-          <w:tcPr>
-            <w:tcW w:w="3055" w:type="dxa"/>
-            <w:hideMark/>
-          </w:tcPr>
-          <w:p>
-            <w:pPr>
-              <w:spacing w:after="160" w:line="480" w:lineRule="auto"/>
-              <w:rPr>
-                <w:rFonts w:ascii="Calibri" w:hAnsi="Calibri" w:cs="Calibri"/>
-              </w:rPr>
-            </w:pPr>
-            <w:r>
-              <w:rPr>
-                <w:rFonts w:ascii="Calibri" w:hAnsi="Calibri" w:cs="Calibri"/>
-              </w:rPr>
-              <w:t>Viral Load (Mean, SD)</w:t>
-            </w:r>
-          </w:p>
-        </w:tc>
-        <w:tc>
-          <w:tcPr>
-            <w:tcW w:w="1620" w:type="dxa"/>
-            <w:hideMark/>
-          </w:tcPr>
-          <w:p>
-            <w:pPr>
-              <w:spacing w:after="160" w:line="480" w:lineRule="auto"/>
-              <w:rPr>
-                <w:rFonts w:ascii="Calibri" w:hAnsi="Calibri" w:cs="Calibri"/>
-              </w:rPr>
-            </w:pPr>
-          </w:p>
-        </w:tc>
-        <w:tc>
-          <w:tcPr>
-            <w:tcW w:w="2250" w:type="dxa"/>
-            <w:hideMark/>
-          </w:tcPr>
-          <w:p>
-            <w:pPr>
-              <w:spacing w:after="160" w:line="480" w:lineRule="auto"/>
-              <w:rPr>
-                <w:rFonts w:ascii="Calibri" w:hAnsi="Calibri" w:cs="Calibri"/>
-              </w:rPr>
-            </w:pPr>
-          </w:p>
-        </w:tc>
-        <w:tc>
-          <w:tcPr>
-            <w:tcW w:w="2425" w:type="dxa"/>
-          </w:tcPr>
-          <w:p>
-            <w:pPr>
-              <w:spacing w:line="480" w:lineRule="auto"/>
-              <w:rPr>
-                <w:rFonts w:ascii="Calibri" w:hAnsi="Calibri" w:cs="Calibri"/>
-              </w:rPr>
-            </w:pPr>
+        <w:trPr>
+          <w:trHeight w:val="439"/>
+          <w:jc w:val="center"/>
+        </w:trPr>
+        <w:tc>
+          <w:tcPr>
+            <w:tcW w:w="3960" w:type="dxa"/>
+            <w:tcBorders>
+              <w:top w:val="nil"/>
+              <w:left w:val="nil"/>
+              <w:bottom w:val="nil"/>
+              <w:right w:val="nil"/>
+            </w:tcBorders>
+            <w:vAlign w:val="center"/>
+          </w:tcPr>
+          <w:p>
+            <w:pPr>
+              <w:spacing w:before="100" w:after="100"/>
+              <w:ind w:left="100" w:right="100"/>
+              <w:rPr>
+                <w:rFonts w:ascii="Calibri" w:hAnsi="Calibri" w:cs="Calibri"/>
+                <w:sz w:val="20"/>
+                <w:szCs w:val="20"/>
+              </w:rPr>
+            </w:pPr>
+            <w:r>
+              <w:rPr>
+                <w:rFonts w:ascii="Calibri" w:hAnsi="Calibri" w:cs="Calibri"/>
+                <w:sz w:val="20"/>
+                <w:szCs w:val="20"/>
+              </w:rPr>
+              <w:t xml:space="preserve">   College and above</w:t>
+            </w:r>
+          </w:p>
+        </w:tc>
+        <w:tc>
+          <w:tcPr>
+            <w:tcW w:w="2499" w:type="dxa"/>
+            <w:tcBorders>
+              <w:top w:val="nil"/>
+              <w:left w:val="nil"/>
+              <w:bottom w:val="nil"/>
+              <w:right w:val="nil"/>
+            </w:tcBorders>
+            <w:vAlign w:val="center"/>
+          </w:tcPr>
+          <w:p>
+            <w:pPr>
+              <w:spacing w:before="100" w:after="100"/>
+              <w:ind w:left="100" w:right="100"/>
+              <w:rPr>
+                <w:rFonts w:ascii="Calibri" w:hAnsi="Calibri" w:cs="Calibri"/>
+                <w:sz w:val="20"/>
+                <w:szCs w:val="20"/>
+              </w:rPr>
+            </w:pPr>
+            <w:r>
+              <w:rPr>
+                <w:rFonts w:ascii="Calibri" w:hAnsi="Calibri" w:cs="Calibri"/>
+                <w:sz w:val="20"/>
+                <w:szCs w:val="20"/>
+              </w:rPr>
+              <w:t>14</w:t>
+            </w:r>
+          </w:p>
+        </w:tc>
+        <w:tc>
+          <w:tcPr>
+            <w:tcW w:w="2610" w:type="dxa"/>
+            <w:tcBorders>
+              <w:top w:val="nil"/>
+              <w:left w:val="nil"/>
+              <w:bottom w:val="nil"/>
+              <w:right w:val="nil"/>
+            </w:tcBorders>
+            <w:vAlign w:val="center"/>
+          </w:tcPr>
+          <w:p>
+            <w:pPr>
+              <w:spacing w:before="100" w:after="100"/>
+              <w:ind w:left="100" w:right="100"/>
+              <w:rPr>
+                <w:rFonts w:ascii="Calibri" w:hAnsi="Calibri" w:cs="Calibri"/>
+                <w:sz w:val="20"/>
+                <w:szCs w:val="20"/>
+              </w:rPr>
+            </w:pPr>
+            <w:r>
+              <w:rPr>
+                <w:rFonts w:ascii="Calibri" w:hAnsi="Calibri" w:cs="Calibri"/>
+                <w:sz w:val="20"/>
+                <w:szCs w:val="20"/>
+              </w:rPr>
+              <w:t>267</w:t>
+            </w:r>
+          </w:p>
+        </w:tc>
+        <w:tc>
+          <w:tcPr>
+            <w:tcW w:w="1970" w:type="dxa"/>
+            <w:tcBorders>
+              <w:top w:val="nil"/>
+              <w:left w:val="nil"/>
+              <w:bottom w:val="nil"/>
+              <w:right w:val="nil"/>
+            </w:tcBorders>
+            <w:vAlign w:val="center"/>
+          </w:tcPr>
+          <w:p>
+            <w:pPr>
+              <w:spacing w:before="100" w:after="100"/>
+              <w:ind w:left="100" w:right="100"/>
+              <w:rPr>
+                <w:rFonts w:ascii="Calibri" w:hAnsi="Calibri" w:cs="Calibri"/>
+                <w:sz w:val="20"/>
+                <w:szCs w:val="20"/>
+              </w:rPr>
+            </w:pPr>
+            <w:r>
+              <w:rPr>
+                <w:rFonts w:ascii="Calibri" w:hAnsi="Calibri" w:cs="Calibri"/>
+                <w:sz w:val="20"/>
+                <w:szCs w:val="20"/>
+              </w:rPr>
+              <w:t>281</w:t>
+            </w:r>
           </w:p>
         </w:tc>
       </w:tr>
       <w:tr>
-        <w:tc>
-          <w:tcPr>
-            <w:tcW w:w="3055" w:type="dxa"/>
-            <w:hideMark/>
-          </w:tcPr>
-          <w:p>
-            <w:pPr>
-              <w:spacing w:after="160" w:line="480" w:lineRule="auto"/>
-              <w:rPr>
-                <w:rFonts w:ascii="Calibri" w:hAnsi="Calibri" w:cs="Calibri"/>
-              </w:rPr>
-            </w:pPr>
-            <w:r>
-              <w:rPr>
-                <w:rFonts w:ascii="Calibri" w:hAnsi="Calibri" w:cs="Calibri"/>
-              </w:rPr>
-              <w:t>CD4 (Mean, SD)</w:t>
-            </w:r>
-          </w:p>
-        </w:tc>
-        <w:tc>
-          <w:tcPr>
-            <w:tcW w:w="1620" w:type="dxa"/>
-            <w:hideMark/>
-          </w:tcPr>
-          <w:p>
-            <w:pPr>
-              <w:spacing w:after="160" w:line="480" w:lineRule="auto"/>
-              <w:rPr>
-                <w:rFonts w:ascii="Calibri" w:hAnsi="Calibri" w:cs="Calibri"/>
-              </w:rPr>
-            </w:pPr>
-          </w:p>
-        </w:tc>
-        <w:tc>
-          <w:tcPr>
-            <w:tcW w:w="2250" w:type="dxa"/>
-            <w:hideMark/>
-          </w:tcPr>
-          <w:p>
-            <w:pPr>
-              <w:spacing w:after="160" w:line="480" w:lineRule="auto"/>
-              <w:rPr>
-                <w:rFonts w:ascii="Calibri" w:hAnsi="Calibri" w:cs="Calibri"/>
-              </w:rPr>
-            </w:pPr>
-          </w:p>
-        </w:tc>
-        <w:tc>
-          <w:tcPr>
-            <w:tcW w:w="2425" w:type="dxa"/>
-          </w:tcPr>
-          <w:p>
-            <w:pPr>
-              <w:spacing w:line="480" w:lineRule="auto"/>
-              <w:rPr>
-                <w:rFonts w:ascii="Calibri" w:hAnsi="Calibri" w:cs="Calibri"/>
+        <w:trPr>
+          <w:trHeight w:val="439"/>
+          <w:jc w:val="center"/>
+        </w:trPr>
+        <w:tc>
+          <w:tcPr>
+            <w:tcW w:w="3960" w:type="dxa"/>
+            <w:tcBorders>
+              <w:top w:val="nil"/>
+              <w:left w:val="nil"/>
+              <w:bottom w:val="nil"/>
+              <w:right w:val="nil"/>
+            </w:tcBorders>
+            <w:vAlign w:val="center"/>
+          </w:tcPr>
+          <w:p>
+            <w:pPr>
+              <w:spacing w:before="100" w:after="100"/>
+              <w:ind w:left="100" w:right="100"/>
+              <w:rPr>
+                <w:rFonts w:ascii="Calibri" w:hAnsi="Calibri" w:cs="Calibri"/>
+                <w:b/>
+                <w:bCs/>
+                <w:sz w:val="20"/>
+                <w:szCs w:val="20"/>
+              </w:rPr>
+            </w:pPr>
+            <w:r>
+              <w:rPr>
+                <w:rFonts w:ascii="Calibri" w:hAnsi="Calibri" w:cs="Calibri"/>
+                <w:b/>
+                <w:bCs/>
+                <w:sz w:val="20"/>
+                <w:szCs w:val="20"/>
+              </w:rPr>
+              <w:t>Race</w:t>
+            </w:r>
+            <w:r>
+              <w:rPr>
+                <w:rFonts w:ascii="Calibri" w:hAnsi="Calibri" w:cs="Calibri"/>
+                <w:b/>
+                <w:bCs/>
+                <w:sz w:val="20"/>
+                <w:szCs w:val="20"/>
+              </w:rPr>
+              <w:t xml:space="preserve"> (N</w:t>
+            </w:r>
+            <w:r>
+              <w:rPr>
+                <w:rFonts w:ascii="Calibri" w:hAnsi="Calibri" w:cs="Calibri"/>
+                <w:b/>
+                <w:bCs/>
+                <w:sz w:val="20"/>
+                <w:szCs w:val="20"/>
+              </w:rPr>
+              <w:t xml:space="preserve">, </w:t>
+            </w:r>
+            <w:r>
+              <w:rPr>
+                <w:rFonts w:ascii="Calibri" w:hAnsi="Calibri" w:cs="Calibri"/>
+                <w:b/>
+                <w:bCs/>
+                <w:sz w:val="20"/>
+                <w:szCs w:val="20"/>
+                <w:highlight w:val="yellow"/>
+              </w:rPr>
+              <w:t>%</w:t>
+            </w:r>
+            <w:r>
+              <w:rPr>
+                <w:rFonts w:ascii="Calibri" w:hAnsi="Calibri" w:cs="Calibri"/>
+                <w:b/>
+                <w:bCs/>
+                <w:sz w:val="20"/>
+                <w:szCs w:val="20"/>
+              </w:rPr>
+              <w:t>)</w:t>
+            </w:r>
+          </w:p>
+        </w:tc>
+        <w:tc>
+          <w:tcPr>
+            <w:tcW w:w="2499" w:type="dxa"/>
+            <w:tcBorders>
+              <w:top w:val="nil"/>
+              <w:left w:val="nil"/>
+              <w:bottom w:val="nil"/>
+              <w:right w:val="nil"/>
+            </w:tcBorders>
+            <w:vAlign w:val="center"/>
+          </w:tcPr>
+          <w:p>
+            <w:pPr>
+              <w:spacing w:before="100" w:after="100"/>
+              <w:ind w:left="100" w:right="100"/>
+              <w:rPr>
+                <w:rFonts w:ascii="Calibri" w:hAnsi="Calibri" w:cs="Calibri"/>
+                <w:sz w:val="20"/>
+                <w:szCs w:val="20"/>
+              </w:rPr>
+            </w:pPr>
+          </w:p>
+        </w:tc>
+        <w:tc>
+          <w:tcPr>
+            <w:tcW w:w="2610" w:type="dxa"/>
+            <w:tcBorders>
+              <w:top w:val="nil"/>
+              <w:left w:val="nil"/>
+              <w:bottom w:val="nil"/>
+              <w:right w:val="nil"/>
+            </w:tcBorders>
+            <w:vAlign w:val="center"/>
+          </w:tcPr>
+          <w:p>
+            <w:pPr>
+              <w:spacing w:before="100" w:after="100"/>
+              <w:ind w:left="100" w:right="100"/>
+              <w:rPr>
+                <w:rFonts w:ascii="Calibri" w:hAnsi="Calibri" w:cs="Calibri"/>
+                <w:sz w:val="20"/>
+                <w:szCs w:val="20"/>
+              </w:rPr>
+            </w:pPr>
+          </w:p>
+        </w:tc>
+        <w:tc>
+          <w:tcPr>
+            <w:tcW w:w="1970" w:type="dxa"/>
+            <w:tcBorders>
+              <w:top w:val="nil"/>
+              <w:left w:val="nil"/>
+              <w:bottom w:val="nil"/>
+              <w:right w:val="nil"/>
+            </w:tcBorders>
+            <w:vAlign w:val="center"/>
+          </w:tcPr>
+          <w:p>
+            <w:pPr>
+              <w:spacing w:before="100" w:after="100"/>
+              <w:ind w:left="100" w:right="100"/>
+              <w:rPr>
+                <w:rFonts w:ascii="Calibri" w:hAnsi="Calibri" w:cs="Calibri"/>
+                <w:sz w:val="20"/>
+                <w:szCs w:val="20"/>
               </w:rPr>
             </w:pPr>
           </w:p>
         </w:tc>
       </w:tr>
       <w:tr>
-        <w:tc>
-          <w:tcPr>
-            <w:tcW w:w="3055" w:type="dxa"/>
-            <w:hideMark/>
-          </w:tcPr>
-          <w:p>
-            <w:pPr>
-              <w:spacing w:after="160" w:line="480" w:lineRule="auto"/>
-              <w:rPr>
-                <w:rFonts w:ascii="Calibri" w:hAnsi="Calibri" w:cs="Calibri"/>
-              </w:rPr>
-            </w:pPr>
-            <w:r>
-              <w:rPr>
-                <w:rFonts w:ascii="Calibri" w:hAnsi="Calibri" w:cs="Calibri"/>
-              </w:rPr>
-              <w:t>Physical QOL (Mean, SD)</w:t>
-            </w:r>
-          </w:p>
-        </w:tc>
-        <w:tc>
-          <w:tcPr>
-            <w:tcW w:w="1620" w:type="dxa"/>
-            <w:hideMark/>
-          </w:tcPr>
-          <w:p>
-            <w:pPr>
-              <w:spacing w:after="160" w:line="480" w:lineRule="auto"/>
-              <w:rPr>
-                <w:rFonts w:ascii="Calibri" w:hAnsi="Calibri" w:cs="Calibri"/>
-              </w:rPr>
-            </w:pPr>
-          </w:p>
-        </w:tc>
-        <w:tc>
-          <w:tcPr>
-            <w:tcW w:w="2250" w:type="dxa"/>
-            <w:hideMark/>
-          </w:tcPr>
-          <w:p>
-            <w:pPr>
-              <w:spacing w:after="160" w:line="480" w:lineRule="auto"/>
-              <w:rPr>
-                <w:rFonts w:ascii="Calibri" w:hAnsi="Calibri" w:cs="Calibri"/>
-              </w:rPr>
-            </w:pPr>
-          </w:p>
-        </w:tc>
-        <w:tc>
-          <w:tcPr>
-            <w:tcW w:w="2425" w:type="dxa"/>
-          </w:tcPr>
-          <w:p>
-            <w:pPr>
-              <w:spacing w:line="480" w:lineRule="auto"/>
-              <w:rPr>
-                <w:rFonts w:ascii="Calibri" w:hAnsi="Calibri" w:cs="Calibri"/>
-              </w:rPr>
-            </w:pPr>
+        <w:trPr>
+          <w:trHeight w:val="439"/>
+          <w:jc w:val="center"/>
+        </w:trPr>
+        <w:tc>
+          <w:tcPr>
+            <w:tcW w:w="3960" w:type="dxa"/>
+            <w:tcBorders>
+              <w:top w:val="nil"/>
+              <w:left w:val="nil"/>
+              <w:bottom w:val="nil"/>
+              <w:right w:val="nil"/>
+            </w:tcBorders>
+            <w:vAlign w:val="center"/>
+          </w:tcPr>
+          <w:p>
+            <w:pPr>
+              <w:spacing w:before="100" w:after="100"/>
+              <w:ind w:left="100" w:right="100"/>
+              <w:rPr>
+                <w:rFonts w:ascii="Calibri" w:hAnsi="Calibri" w:cs="Calibri"/>
+                <w:sz w:val="20"/>
+                <w:szCs w:val="20"/>
+              </w:rPr>
+            </w:pPr>
+            <w:r>
+              <w:rPr>
+                <w:rFonts w:ascii="Calibri" w:hAnsi="Calibri" w:cs="Calibri"/>
+                <w:sz w:val="20"/>
+                <w:szCs w:val="20"/>
+              </w:rPr>
+              <w:t xml:space="preserve">   White, non-Hispanic</w:t>
+            </w:r>
+          </w:p>
+        </w:tc>
+        <w:tc>
+          <w:tcPr>
+            <w:tcW w:w="2499" w:type="dxa"/>
+            <w:tcBorders>
+              <w:top w:val="nil"/>
+              <w:left w:val="nil"/>
+              <w:bottom w:val="nil"/>
+              <w:right w:val="nil"/>
+            </w:tcBorders>
+            <w:vAlign w:val="center"/>
+          </w:tcPr>
+          <w:p>
+            <w:pPr>
+              <w:spacing w:before="100" w:after="100"/>
+              <w:ind w:left="100" w:right="100"/>
+              <w:rPr>
+                <w:rFonts w:ascii="Calibri" w:hAnsi="Calibri" w:cs="Calibri"/>
+                <w:sz w:val="20"/>
+                <w:szCs w:val="20"/>
+              </w:rPr>
+            </w:pPr>
+            <w:r>
+              <w:rPr>
+                <w:rFonts w:ascii="Calibri" w:hAnsi="Calibri" w:cs="Calibri"/>
+                <w:sz w:val="20"/>
+                <w:szCs w:val="20"/>
+              </w:rPr>
+              <w:t>32</w:t>
+            </w:r>
+          </w:p>
+        </w:tc>
+        <w:tc>
+          <w:tcPr>
+            <w:tcW w:w="2610" w:type="dxa"/>
+            <w:tcBorders>
+              <w:top w:val="nil"/>
+              <w:left w:val="nil"/>
+              <w:bottom w:val="nil"/>
+              <w:right w:val="nil"/>
+            </w:tcBorders>
+            <w:vAlign w:val="center"/>
+          </w:tcPr>
+          <w:p>
+            <w:pPr>
+              <w:spacing w:before="100" w:after="100"/>
+              <w:ind w:left="100" w:right="100"/>
+              <w:rPr>
+                <w:rFonts w:ascii="Calibri" w:hAnsi="Calibri" w:cs="Calibri"/>
+                <w:sz w:val="20"/>
+                <w:szCs w:val="20"/>
+              </w:rPr>
+            </w:pPr>
+            <w:r>
+              <w:rPr>
+                <w:rFonts w:ascii="Calibri" w:hAnsi="Calibri" w:cs="Calibri"/>
+                <w:sz w:val="20"/>
+                <w:szCs w:val="20"/>
+              </w:rPr>
+              <w:t>390</w:t>
+            </w:r>
+          </w:p>
+        </w:tc>
+        <w:tc>
+          <w:tcPr>
+            <w:tcW w:w="1970" w:type="dxa"/>
+            <w:tcBorders>
+              <w:top w:val="nil"/>
+              <w:left w:val="nil"/>
+              <w:bottom w:val="nil"/>
+              <w:right w:val="nil"/>
+            </w:tcBorders>
+            <w:vAlign w:val="center"/>
+          </w:tcPr>
+          <w:p>
+            <w:pPr>
+              <w:spacing w:before="100" w:after="100"/>
+              <w:ind w:left="100" w:right="100"/>
+              <w:rPr>
+                <w:rFonts w:ascii="Calibri" w:hAnsi="Calibri" w:cs="Calibri"/>
+                <w:sz w:val="20"/>
+                <w:szCs w:val="20"/>
+              </w:rPr>
+            </w:pPr>
+            <w:r>
+              <w:rPr>
+                <w:rFonts w:ascii="Calibri" w:hAnsi="Calibri" w:cs="Calibri"/>
+                <w:sz w:val="20"/>
+                <w:szCs w:val="20"/>
+              </w:rPr>
+              <w:t>422</w:t>
+            </w:r>
           </w:p>
         </w:tc>
       </w:tr>
       <w:tr>
-        <w:tc>
-          <w:tcPr>
-            <w:tcW w:w="3055" w:type="dxa"/>
-            <w:hideMark/>
-          </w:tcPr>
-          <w:p>
-            <w:pPr>
-              <w:spacing w:after="160" w:line="480" w:lineRule="auto"/>
-              <w:rPr>
-                <w:rFonts w:ascii="Calibri" w:hAnsi="Calibri" w:cs="Calibri"/>
-              </w:rPr>
-            </w:pPr>
-            <w:r>
-              <w:rPr>
-                <w:rFonts w:ascii="Calibri" w:hAnsi="Calibri" w:cs="Calibri"/>
-              </w:rPr>
-              <w:t>Mental QOL (Mean, SD)</w:t>
-            </w:r>
-          </w:p>
-        </w:tc>
-        <w:tc>
-          <w:tcPr>
-            <w:tcW w:w="1620" w:type="dxa"/>
-            <w:hideMark/>
-          </w:tcPr>
-          <w:p>
-            <w:pPr>
-              <w:spacing w:after="160" w:line="480" w:lineRule="auto"/>
-              <w:rPr>
-                <w:rFonts w:ascii="Calibri" w:hAnsi="Calibri" w:cs="Calibri"/>
-              </w:rPr>
-            </w:pPr>
-          </w:p>
-        </w:tc>
-        <w:tc>
-          <w:tcPr>
-            <w:tcW w:w="2250" w:type="dxa"/>
-            <w:hideMark/>
-          </w:tcPr>
-          <w:p>
-            <w:pPr>
-              <w:spacing w:after="160" w:line="480" w:lineRule="auto"/>
-              <w:rPr>
-                <w:rFonts w:ascii="Calibri" w:hAnsi="Calibri" w:cs="Calibri"/>
-              </w:rPr>
-            </w:pPr>
-          </w:p>
-        </w:tc>
-        <w:tc>
-          <w:tcPr>
-            <w:tcW w:w="2425" w:type="dxa"/>
-          </w:tcPr>
-          <w:p>
-            <w:pPr>
-              <w:spacing w:line="480" w:lineRule="auto"/>
-              <w:rPr>
-                <w:rFonts w:ascii="Calibri" w:hAnsi="Calibri" w:cs="Calibri"/>
-              </w:rPr>
-            </w:pPr>
+        <w:trPr>
+          <w:trHeight w:val="439"/>
+          <w:jc w:val="center"/>
+        </w:trPr>
+        <w:tc>
+          <w:tcPr>
+            <w:tcW w:w="3960" w:type="dxa"/>
+            <w:tcBorders>
+              <w:top w:val="nil"/>
+              <w:left w:val="nil"/>
+              <w:bottom w:val="nil"/>
+              <w:right w:val="nil"/>
+            </w:tcBorders>
+            <w:vAlign w:val="center"/>
+          </w:tcPr>
+          <w:p>
+            <w:pPr>
+              <w:spacing w:before="100" w:after="100"/>
+              <w:ind w:left="100" w:right="100"/>
+              <w:rPr>
+                <w:rFonts w:ascii="Calibri" w:hAnsi="Calibri" w:cs="Calibri"/>
+                <w:sz w:val="20"/>
+                <w:szCs w:val="20"/>
+              </w:rPr>
+            </w:pPr>
+            <w:r>
+              <w:rPr>
+                <w:rFonts w:ascii="Calibri" w:hAnsi="Calibri" w:cs="Calibri"/>
+                <w:sz w:val="20"/>
+                <w:szCs w:val="20"/>
+              </w:rPr>
+              <w:t xml:space="preserve">   Other race</w:t>
+            </w:r>
+          </w:p>
+        </w:tc>
+        <w:tc>
+          <w:tcPr>
+            <w:tcW w:w="2499" w:type="dxa"/>
+            <w:tcBorders>
+              <w:top w:val="nil"/>
+              <w:left w:val="nil"/>
+              <w:bottom w:val="nil"/>
+              <w:right w:val="nil"/>
+            </w:tcBorders>
+            <w:vAlign w:val="center"/>
+          </w:tcPr>
+          <w:p>
+            <w:pPr>
+              <w:spacing w:before="100" w:after="100"/>
+              <w:ind w:left="100" w:right="100"/>
+              <w:rPr>
+                <w:rFonts w:ascii="Calibri" w:hAnsi="Calibri" w:cs="Calibri"/>
+                <w:sz w:val="20"/>
+                <w:szCs w:val="20"/>
+              </w:rPr>
+            </w:pPr>
+            <w:r>
+              <w:rPr>
+                <w:rFonts w:ascii="Calibri" w:hAnsi="Calibri" w:cs="Calibri"/>
+                <w:sz w:val="20"/>
+                <w:szCs w:val="20"/>
+              </w:rPr>
+              <w:t>34</w:t>
+            </w:r>
+          </w:p>
+        </w:tc>
+        <w:tc>
+          <w:tcPr>
+            <w:tcW w:w="2610" w:type="dxa"/>
+            <w:tcBorders>
+              <w:top w:val="nil"/>
+              <w:left w:val="nil"/>
+              <w:bottom w:val="nil"/>
+              <w:right w:val="nil"/>
+            </w:tcBorders>
+            <w:vAlign w:val="center"/>
+          </w:tcPr>
+          <w:p>
+            <w:pPr>
+              <w:spacing w:before="100" w:after="100"/>
+              <w:ind w:left="100" w:right="100"/>
+              <w:rPr>
+                <w:rFonts w:ascii="Calibri" w:hAnsi="Calibri" w:cs="Calibri"/>
+                <w:sz w:val="20"/>
+                <w:szCs w:val="20"/>
+              </w:rPr>
+            </w:pPr>
+            <w:r>
+              <w:rPr>
+                <w:rFonts w:ascii="Calibri" w:hAnsi="Calibri" w:cs="Calibri"/>
+                <w:sz w:val="20"/>
+                <w:szCs w:val="20"/>
+              </w:rPr>
+              <w:t>259</w:t>
+            </w:r>
+          </w:p>
+        </w:tc>
+        <w:tc>
+          <w:tcPr>
+            <w:tcW w:w="1970" w:type="dxa"/>
+            <w:tcBorders>
+              <w:top w:val="nil"/>
+              <w:left w:val="nil"/>
+              <w:bottom w:val="nil"/>
+              <w:right w:val="nil"/>
+            </w:tcBorders>
+            <w:vAlign w:val="center"/>
+          </w:tcPr>
+          <w:p>
+            <w:pPr>
+              <w:spacing w:before="100" w:after="100"/>
+              <w:ind w:left="100" w:right="100"/>
+              <w:rPr>
+                <w:rFonts w:ascii="Calibri" w:hAnsi="Calibri" w:cs="Calibri"/>
+                <w:sz w:val="20"/>
+                <w:szCs w:val="20"/>
+              </w:rPr>
+            </w:pPr>
+            <w:r>
+              <w:rPr>
+                <w:rFonts w:ascii="Calibri" w:hAnsi="Calibri" w:cs="Calibri"/>
+                <w:sz w:val="20"/>
+                <w:szCs w:val="20"/>
+              </w:rPr>
+              <w:t>293</w:t>
+            </w:r>
+          </w:p>
+        </w:tc>
+      </w:tr>
+      <w:tr>
+        <w:trPr>
+          <w:trHeight w:val="439"/>
+          <w:jc w:val="center"/>
+        </w:trPr>
+        <w:tc>
+          <w:tcPr>
+            <w:tcW w:w="3960" w:type="dxa"/>
+            <w:tcBorders>
+              <w:top w:val="nil"/>
+              <w:left w:val="nil"/>
+              <w:bottom w:val="nil"/>
+              <w:right w:val="nil"/>
+            </w:tcBorders>
+            <w:vAlign w:val="center"/>
+          </w:tcPr>
+          <w:p>
+            <w:pPr>
+              <w:spacing w:before="100" w:after="100"/>
+              <w:ind w:left="100" w:right="100"/>
+              <w:rPr>
+                <w:rFonts w:ascii="Calibri" w:hAnsi="Calibri" w:cs="Calibri"/>
+                <w:b/>
+                <w:bCs/>
+                <w:sz w:val="20"/>
+                <w:szCs w:val="20"/>
+              </w:rPr>
+            </w:pPr>
+            <w:r>
+              <w:rPr>
+                <w:rFonts w:ascii="Calibri" w:hAnsi="Calibri" w:cs="Calibri"/>
+                <w:b/>
+                <w:bCs/>
+                <w:sz w:val="20"/>
+                <w:szCs w:val="20"/>
+              </w:rPr>
+              <w:t>Viral Load (in log10 scale)</w:t>
+            </w:r>
+            <w:r>
+              <w:rPr>
+                <w:rFonts w:ascii="Calibri" w:hAnsi="Calibri" w:cs="Calibri"/>
+                <w:b/>
+                <w:bCs/>
+                <w:sz w:val="20"/>
+                <w:szCs w:val="20"/>
+              </w:rPr>
+              <w:t>, (Mean, SD)</w:t>
+            </w:r>
+          </w:p>
+        </w:tc>
+        <w:tc>
+          <w:tcPr>
+            <w:tcW w:w="2499" w:type="dxa"/>
+            <w:tcBorders>
+              <w:top w:val="nil"/>
+              <w:left w:val="nil"/>
+              <w:bottom w:val="nil"/>
+              <w:right w:val="nil"/>
+            </w:tcBorders>
+            <w:vAlign w:val="center"/>
+          </w:tcPr>
+          <w:p>
+            <w:pPr>
+              <w:spacing w:before="100" w:after="100"/>
+              <w:ind w:left="100" w:right="100"/>
+              <w:rPr>
+                <w:rFonts w:ascii="Calibri" w:hAnsi="Calibri" w:cs="Calibri"/>
+                <w:sz w:val="20"/>
+                <w:szCs w:val="20"/>
+              </w:rPr>
+            </w:pPr>
+            <w:r>
+              <w:rPr>
+                <w:rFonts w:ascii="Calibri" w:hAnsi="Calibri" w:cs="Calibri"/>
+                <w:sz w:val="20"/>
+                <w:szCs w:val="20"/>
+              </w:rPr>
+              <w:t>4.67 (0.84)</w:t>
+            </w:r>
+          </w:p>
+        </w:tc>
+        <w:tc>
+          <w:tcPr>
+            <w:tcW w:w="2610" w:type="dxa"/>
+            <w:tcBorders>
+              <w:top w:val="nil"/>
+              <w:left w:val="nil"/>
+              <w:bottom w:val="nil"/>
+              <w:right w:val="nil"/>
+            </w:tcBorders>
+            <w:vAlign w:val="center"/>
+          </w:tcPr>
+          <w:p>
+            <w:pPr>
+              <w:spacing w:before="100" w:after="100"/>
+              <w:ind w:left="100" w:right="100"/>
+              <w:rPr>
+                <w:rFonts w:ascii="Calibri" w:hAnsi="Calibri" w:cs="Calibri"/>
+                <w:sz w:val="20"/>
+                <w:szCs w:val="20"/>
+              </w:rPr>
+            </w:pPr>
+            <w:r>
+              <w:rPr>
+                <w:rFonts w:ascii="Calibri" w:hAnsi="Calibri" w:cs="Calibri"/>
+                <w:sz w:val="20"/>
+                <w:szCs w:val="20"/>
+              </w:rPr>
+              <w:t>4.50 (0.91)</w:t>
+            </w:r>
+          </w:p>
+        </w:tc>
+        <w:tc>
+          <w:tcPr>
+            <w:tcW w:w="1970" w:type="dxa"/>
+            <w:tcBorders>
+              <w:top w:val="nil"/>
+              <w:left w:val="nil"/>
+              <w:bottom w:val="nil"/>
+              <w:right w:val="nil"/>
+            </w:tcBorders>
+            <w:vAlign w:val="center"/>
+          </w:tcPr>
+          <w:p>
+            <w:pPr>
+              <w:spacing w:before="100" w:after="100"/>
+              <w:ind w:left="100" w:right="100"/>
+              <w:rPr>
+                <w:rFonts w:ascii="Calibri" w:hAnsi="Calibri" w:cs="Calibri"/>
+                <w:sz w:val="20"/>
+                <w:szCs w:val="20"/>
+              </w:rPr>
+            </w:pPr>
+            <w:r>
+              <w:rPr>
+                <w:rFonts w:ascii="Calibri" w:hAnsi="Calibri" w:cs="Calibri"/>
+                <w:sz w:val="20"/>
+                <w:szCs w:val="20"/>
+              </w:rPr>
+              <w:t>4.52 (0.90)</w:t>
+            </w:r>
+          </w:p>
+        </w:tc>
+      </w:tr>
+      <w:tr>
+        <w:trPr>
+          <w:trHeight w:val="439"/>
+          <w:jc w:val="center"/>
+        </w:trPr>
+        <w:tc>
+          <w:tcPr>
+            <w:tcW w:w="3960" w:type="dxa"/>
+            <w:tcBorders>
+              <w:top w:val="nil"/>
+              <w:left w:val="nil"/>
+              <w:bottom w:val="nil"/>
+              <w:right w:val="nil"/>
+            </w:tcBorders>
+            <w:vAlign w:val="center"/>
+          </w:tcPr>
+          <w:p>
+            <w:pPr>
+              <w:spacing w:before="100" w:after="100"/>
+              <w:ind w:left="100" w:right="100"/>
+              <w:rPr>
+                <w:rFonts w:ascii="Calibri" w:hAnsi="Calibri" w:cs="Calibri"/>
+                <w:sz w:val="20"/>
+                <w:szCs w:val="20"/>
+              </w:rPr>
+            </w:pPr>
+            <w:r>
+              <w:rPr>
+                <w:rFonts w:ascii="Calibri" w:hAnsi="Calibri" w:cs="Calibri"/>
+                <w:sz w:val="20"/>
+                <w:szCs w:val="20"/>
+              </w:rPr>
+              <w:t xml:space="preserve">   Missing</w:t>
+            </w:r>
+          </w:p>
+        </w:tc>
+        <w:tc>
+          <w:tcPr>
+            <w:tcW w:w="2499" w:type="dxa"/>
+            <w:tcBorders>
+              <w:top w:val="nil"/>
+              <w:left w:val="nil"/>
+              <w:bottom w:val="nil"/>
+              <w:right w:val="nil"/>
+            </w:tcBorders>
+            <w:vAlign w:val="center"/>
+          </w:tcPr>
+          <w:p>
+            <w:pPr>
+              <w:spacing w:before="100" w:after="100"/>
+              <w:ind w:left="100" w:right="100"/>
+              <w:rPr>
+                <w:rFonts w:ascii="Calibri" w:hAnsi="Calibri" w:cs="Calibri"/>
+                <w:sz w:val="20"/>
+                <w:szCs w:val="20"/>
+              </w:rPr>
+            </w:pPr>
+            <w:r>
+              <w:rPr>
+                <w:rFonts w:ascii="Calibri" w:hAnsi="Calibri" w:cs="Calibri"/>
+                <w:sz w:val="20"/>
+                <w:szCs w:val="20"/>
+              </w:rPr>
+              <w:t>3</w:t>
+            </w:r>
+          </w:p>
+        </w:tc>
+        <w:tc>
+          <w:tcPr>
+            <w:tcW w:w="2610" w:type="dxa"/>
+            <w:tcBorders>
+              <w:top w:val="nil"/>
+              <w:left w:val="nil"/>
+              <w:bottom w:val="nil"/>
+              <w:right w:val="nil"/>
+            </w:tcBorders>
+            <w:vAlign w:val="center"/>
+          </w:tcPr>
+          <w:p>
+            <w:pPr>
+              <w:spacing w:before="100" w:after="100"/>
+              <w:ind w:left="100" w:right="100"/>
+              <w:rPr>
+                <w:rFonts w:ascii="Calibri" w:hAnsi="Calibri" w:cs="Calibri"/>
+                <w:sz w:val="20"/>
+                <w:szCs w:val="20"/>
+              </w:rPr>
+            </w:pPr>
+            <w:r>
+              <w:rPr>
+                <w:rFonts w:ascii="Calibri" w:hAnsi="Calibri" w:cs="Calibri"/>
+                <w:sz w:val="20"/>
+                <w:szCs w:val="20"/>
+              </w:rPr>
+              <w:t>39</w:t>
+            </w:r>
+          </w:p>
+        </w:tc>
+        <w:tc>
+          <w:tcPr>
+            <w:tcW w:w="1970" w:type="dxa"/>
+            <w:tcBorders>
+              <w:top w:val="nil"/>
+              <w:left w:val="nil"/>
+              <w:bottom w:val="nil"/>
+              <w:right w:val="nil"/>
+            </w:tcBorders>
+            <w:vAlign w:val="center"/>
+          </w:tcPr>
+          <w:p>
+            <w:pPr>
+              <w:spacing w:before="100" w:after="100"/>
+              <w:ind w:left="100" w:right="100"/>
+              <w:rPr>
+                <w:rFonts w:ascii="Calibri" w:hAnsi="Calibri" w:cs="Calibri"/>
+                <w:sz w:val="20"/>
+                <w:szCs w:val="20"/>
+              </w:rPr>
+            </w:pPr>
+            <w:r>
+              <w:rPr>
+                <w:rFonts w:ascii="Calibri" w:hAnsi="Calibri" w:cs="Calibri"/>
+                <w:sz w:val="20"/>
+                <w:szCs w:val="20"/>
+              </w:rPr>
+              <w:t>42</w:t>
+            </w:r>
+          </w:p>
+        </w:tc>
+      </w:tr>
+      <w:tr>
+        <w:trPr>
+          <w:trHeight w:val="439"/>
+          <w:jc w:val="center"/>
+        </w:trPr>
+        <w:tc>
+          <w:tcPr>
+            <w:tcW w:w="3960" w:type="dxa"/>
+            <w:tcBorders>
+              <w:top w:val="nil"/>
+              <w:left w:val="nil"/>
+              <w:bottom w:val="nil"/>
+              <w:right w:val="nil"/>
+            </w:tcBorders>
+            <w:vAlign w:val="center"/>
+          </w:tcPr>
+          <w:p>
+            <w:pPr>
+              <w:spacing w:before="100" w:after="100"/>
+              <w:ind w:left="100" w:right="100"/>
+              <w:rPr>
+                <w:rFonts w:ascii="Calibri" w:hAnsi="Calibri" w:cs="Calibri"/>
+                <w:b/>
+                <w:bCs/>
+                <w:sz w:val="20"/>
+                <w:szCs w:val="20"/>
+              </w:rPr>
+            </w:pPr>
+            <w:r>
+              <w:rPr>
+                <w:rFonts w:ascii="Calibri" w:hAnsi="Calibri" w:cs="Calibri"/>
+                <w:b/>
+                <w:bCs/>
+                <w:sz w:val="20"/>
+                <w:szCs w:val="20"/>
+              </w:rPr>
+              <w:t>Number of CD4 Positive (cells/ml)</w:t>
+            </w:r>
+            <w:r>
+              <w:rPr>
+                <w:rFonts w:ascii="Calibri" w:hAnsi="Calibri" w:cs="Calibri"/>
+                <w:b/>
+                <w:bCs/>
+                <w:sz w:val="20"/>
+                <w:szCs w:val="20"/>
+              </w:rPr>
+              <w:t>, (Mean, SD)</w:t>
+            </w:r>
+          </w:p>
+        </w:tc>
+        <w:tc>
+          <w:tcPr>
+            <w:tcW w:w="2499" w:type="dxa"/>
+            <w:tcBorders>
+              <w:top w:val="nil"/>
+              <w:left w:val="nil"/>
+              <w:bottom w:val="nil"/>
+              <w:right w:val="nil"/>
+            </w:tcBorders>
+            <w:vAlign w:val="center"/>
+          </w:tcPr>
+          <w:p>
+            <w:pPr>
+              <w:spacing w:before="100" w:after="100"/>
+              <w:ind w:left="100" w:right="100"/>
+              <w:rPr>
+                <w:rFonts w:ascii="Calibri" w:hAnsi="Calibri" w:cs="Calibri"/>
+                <w:sz w:val="20"/>
+                <w:szCs w:val="20"/>
+              </w:rPr>
+            </w:pPr>
+            <w:r>
+              <w:rPr>
+                <w:rFonts w:ascii="Calibri" w:hAnsi="Calibri" w:cs="Calibri"/>
+                <w:sz w:val="20"/>
+                <w:szCs w:val="20"/>
+              </w:rPr>
+              <w:t>335.06 (186.98)</w:t>
+            </w:r>
+          </w:p>
+        </w:tc>
+        <w:tc>
+          <w:tcPr>
+            <w:tcW w:w="2610" w:type="dxa"/>
+            <w:tcBorders>
+              <w:top w:val="nil"/>
+              <w:left w:val="nil"/>
+              <w:bottom w:val="nil"/>
+              <w:right w:val="nil"/>
+            </w:tcBorders>
+            <w:vAlign w:val="center"/>
+          </w:tcPr>
+          <w:p>
+            <w:pPr>
+              <w:spacing w:before="100" w:after="100"/>
+              <w:ind w:left="100" w:right="100"/>
+              <w:rPr>
+                <w:rFonts w:ascii="Calibri" w:hAnsi="Calibri" w:cs="Calibri"/>
+                <w:sz w:val="20"/>
+                <w:szCs w:val="20"/>
+              </w:rPr>
+            </w:pPr>
+            <w:r>
+              <w:rPr>
+                <w:rFonts w:ascii="Calibri" w:hAnsi="Calibri" w:cs="Calibri"/>
+                <w:sz w:val="20"/>
+                <w:szCs w:val="20"/>
+              </w:rPr>
+              <w:t>385.05 (211.32)</w:t>
+            </w:r>
+          </w:p>
+        </w:tc>
+        <w:tc>
+          <w:tcPr>
+            <w:tcW w:w="1970" w:type="dxa"/>
+            <w:tcBorders>
+              <w:top w:val="nil"/>
+              <w:left w:val="nil"/>
+              <w:bottom w:val="nil"/>
+              <w:right w:val="nil"/>
+            </w:tcBorders>
+            <w:vAlign w:val="center"/>
+          </w:tcPr>
+          <w:p>
+            <w:pPr>
+              <w:spacing w:before="100" w:after="100"/>
+              <w:ind w:left="100" w:right="100"/>
+              <w:rPr>
+                <w:rFonts w:ascii="Calibri" w:hAnsi="Calibri" w:cs="Calibri"/>
+                <w:sz w:val="20"/>
+                <w:szCs w:val="20"/>
+              </w:rPr>
+            </w:pPr>
+            <w:r>
+              <w:rPr>
+                <w:rFonts w:ascii="Calibri" w:hAnsi="Calibri" w:cs="Calibri"/>
+                <w:sz w:val="20"/>
+                <w:szCs w:val="20"/>
+              </w:rPr>
+              <w:t>380.27 (209.51)</w:t>
+            </w:r>
+          </w:p>
+        </w:tc>
+      </w:tr>
+      <w:tr>
+        <w:trPr>
+          <w:trHeight w:val="439"/>
+          <w:jc w:val="center"/>
+        </w:trPr>
+        <w:tc>
+          <w:tcPr>
+            <w:tcW w:w="3960" w:type="dxa"/>
+            <w:tcBorders>
+              <w:top w:val="nil"/>
+              <w:left w:val="nil"/>
+              <w:bottom w:val="nil"/>
+              <w:right w:val="nil"/>
+            </w:tcBorders>
+            <w:vAlign w:val="center"/>
+          </w:tcPr>
+          <w:p>
+            <w:pPr>
+              <w:spacing w:before="100" w:after="100"/>
+              <w:ind w:left="100" w:right="100"/>
+              <w:rPr>
+                <w:rFonts w:ascii="Calibri" w:hAnsi="Calibri" w:cs="Calibri"/>
+                <w:sz w:val="20"/>
+                <w:szCs w:val="20"/>
+              </w:rPr>
+            </w:pPr>
+            <w:r>
+              <w:rPr>
+                <w:rFonts w:ascii="Calibri" w:hAnsi="Calibri" w:cs="Calibri"/>
+                <w:sz w:val="20"/>
+                <w:szCs w:val="20"/>
+              </w:rPr>
+              <w:t xml:space="preserve">   Missing</w:t>
+            </w:r>
+          </w:p>
+        </w:tc>
+        <w:tc>
+          <w:tcPr>
+            <w:tcW w:w="2499" w:type="dxa"/>
+            <w:tcBorders>
+              <w:top w:val="nil"/>
+              <w:left w:val="nil"/>
+              <w:bottom w:val="nil"/>
+              <w:right w:val="nil"/>
+            </w:tcBorders>
+            <w:vAlign w:val="center"/>
+          </w:tcPr>
+          <w:p>
+            <w:pPr>
+              <w:spacing w:before="100" w:after="100"/>
+              <w:ind w:left="100" w:right="100"/>
+              <w:rPr>
+                <w:rFonts w:ascii="Calibri" w:hAnsi="Calibri" w:cs="Calibri"/>
+                <w:sz w:val="20"/>
+                <w:szCs w:val="20"/>
+              </w:rPr>
+            </w:pPr>
+            <w:r>
+              <w:rPr>
+                <w:rFonts w:ascii="Calibri" w:hAnsi="Calibri" w:cs="Calibri"/>
+                <w:sz w:val="20"/>
+                <w:szCs w:val="20"/>
+              </w:rPr>
+              <w:t>0</w:t>
+            </w:r>
+          </w:p>
+        </w:tc>
+        <w:tc>
+          <w:tcPr>
+            <w:tcW w:w="2610" w:type="dxa"/>
+            <w:tcBorders>
+              <w:top w:val="nil"/>
+              <w:left w:val="nil"/>
+              <w:bottom w:val="nil"/>
+              <w:right w:val="nil"/>
+            </w:tcBorders>
+            <w:vAlign w:val="center"/>
+          </w:tcPr>
+          <w:p>
+            <w:pPr>
+              <w:spacing w:before="100" w:after="100"/>
+              <w:ind w:left="100" w:right="100"/>
+              <w:rPr>
+                <w:rFonts w:ascii="Calibri" w:hAnsi="Calibri" w:cs="Calibri"/>
+                <w:sz w:val="20"/>
+                <w:szCs w:val="20"/>
+              </w:rPr>
+            </w:pPr>
+            <w:r>
+              <w:rPr>
+                <w:rFonts w:ascii="Calibri" w:hAnsi="Calibri" w:cs="Calibri"/>
+                <w:sz w:val="20"/>
+                <w:szCs w:val="20"/>
+              </w:rPr>
+              <w:t>24</w:t>
+            </w:r>
+          </w:p>
+        </w:tc>
+        <w:tc>
+          <w:tcPr>
+            <w:tcW w:w="1970" w:type="dxa"/>
+            <w:tcBorders>
+              <w:top w:val="nil"/>
+              <w:left w:val="nil"/>
+              <w:bottom w:val="nil"/>
+              <w:right w:val="nil"/>
+            </w:tcBorders>
+            <w:vAlign w:val="center"/>
+          </w:tcPr>
+          <w:p>
+            <w:pPr>
+              <w:spacing w:before="100" w:after="100"/>
+              <w:ind w:left="100" w:right="100"/>
+              <w:rPr>
+                <w:rFonts w:ascii="Calibri" w:hAnsi="Calibri" w:cs="Calibri"/>
+                <w:sz w:val="20"/>
+                <w:szCs w:val="20"/>
+              </w:rPr>
+            </w:pPr>
+            <w:r>
+              <w:rPr>
+                <w:rFonts w:ascii="Calibri" w:hAnsi="Calibri" w:cs="Calibri"/>
+                <w:sz w:val="20"/>
+                <w:szCs w:val="20"/>
+              </w:rPr>
+              <w:t>24</w:t>
+            </w:r>
+          </w:p>
+        </w:tc>
+      </w:tr>
+      <w:tr>
+        <w:trPr>
+          <w:trHeight w:val="439"/>
+          <w:jc w:val="center"/>
+        </w:trPr>
+        <w:tc>
+          <w:tcPr>
+            <w:tcW w:w="3960" w:type="dxa"/>
+            <w:tcBorders>
+              <w:top w:val="nil"/>
+              <w:left w:val="nil"/>
+              <w:bottom w:val="nil"/>
+              <w:right w:val="nil"/>
+            </w:tcBorders>
+            <w:vAlign w:val="center"/>
+          </w:tcPr>
+          <w:p>
+            <w:pPr>
+              <w:spacing w:before="100" w:after="100"/>
+              <w:ind w:left="100" w:right="100"/>
+              <w:rPr>
+                <w:rFonts w:ascii="Calibri" w:hAnsi="Calibri" w:cs="Calibri"/>
+                <w:b/>
+                <w:bCs/>
+                <w:sz w:val="20"/>
+                <w:szCs w:val="20"/>
+              </w:rPr>
+            </w:pPr>
+            <w:r>
+              <w:rPr>
+                <w:rFonts w:ascii="Calibri" w:hAnsi="Calibri" w:cs="Calibri"/>
+                <w:b/>
+                <w:bCs/>
+                <w:sz w:val="20"/>
+                <w:szCs w:val="20"/>
+              </w:rPr>
+              <w:t>Physical Quality of Life Score</w:t>
+            </w:r>
+            <w:r>
+              <w:rPr>
+                <w:rFonts w:ascii="Calibri" w:hAnsi="Calibri" w:cs="Calibri"/>
+                <w:b/>
+                <w:bCs/>
+                <w:sz w:val="20"/>
+                <w:szCs w:val="20"/>
+              </w:rPr>
+              <w:t>, (Mean, SD)</w:t>
+            </w:r>
+          </w:p>
+        </w:tc>
+        <w:tc>
+          <w:tcPr>
+            <w:tcW w:w="2499" w:type="dxa"/>
+            <w:tcBorders>
+              <w:top w:val="nil"/>
+              <w:left w:val="nil"/>
+              <w:bottom w:val="nil"/>
+              <w:right w:val="nil"/>
+            </w:tcBorders>
+            <w:vAlign w:val="center"/>
+          </w:tcPr>
+          <w:p>
+            <w:pPr>
+              <w:spacing w:before="100" w:after="100"/>
+              <w:ind w:left="100" w:right="100"/>
+              <w:rPr>
+                <w:rFonts w:ascii="Calibri" w:hAnsi="Calibri" w:cs="Calibri"/>
+                <w:sz w:val="20"/>
+                <w:szCs w:val="20"/>
+              </w:rPr>
+            </w:pPr>
+            <w:r>
+              <w:rPr>
+                <w:rFonts w:ascii="Calibri" w:hAnsi="Calibri" w:cs="Calibri"/>
+                <w:sz w:val="20"/>
+                <w:szCs w:val="20"/>
+              </w:rPr>
+              <w:t>44.75 (9.58)</w:t>
+            </w:r>
+          </w:p>
+        </w:tc>
+        <w:tc>
+          <w:tcPr>
+            <w:tcW w:w="2610" w:type="dxa"/>
+            <w:tcBorders>
+              <w:top w:val="nil"/>
+              <w:left w:val="nil"/>
+              <w:bottom w:val="nil"/>
+              <w:right w:val="nil"/>
+            </w:tcBorders>
+            <w:vAlign w:val="center"/>
+          </w:tcPr>
+          <w:p>
+            <w:pPr>
+              <w:spacing w:before="100" w:after="100"/>
+              <w:ind w:left="100" w:right="100"/>
+              <w:rPr>
+                <w:rFonts w:ascii="Calibri" w:hAnsi="Calibri" w:cs="Calibri"/>
+                <w:sz w:val="20"/>
+                <w:szCs w:val="20"/>
+              </w:rPr>
+            </w:pPr>
+            <w:r>
+              <w:rPr>
+                <w:rFonts w:ascii="Calibri" w:hAnsi="Calibri" w:cs="Calibri"/>
+                <w:sz w:val="20"/>
+                <w:szCs w:val="20"/>
+              </w:rPr>
+              <w:t>50.65 (9.37)</w:t>
+            </w:r>
+          </w:p>
+        </w:tc>
+        <w:tc>
+          <w:tcPr>
+            <w:tcW w:w="1970" w:type="dxa"/>
+            <w:tcBorders>
+              <w:top w:val="nil"/>
+              <w:left w:val="nil"/>
+              <w:bottom w:val="nil"/>
+              <w:right w:val="nil"/>
+            </w:tcBorders>
+            <w:vAlign w:val="center"/>
+          </w:tcPr>
+          <w:p>
+            <w:pPr>
+              <w:spacing w:before="100" w:after="100"/>
+              <w:ind w:left="100" w:right="100"/>
+              <w:rPr>
+                <w:rFonts w:ascii="Calibri" w:hAnsi="Calibri" w:cs="Calibri"/>
+                <w:sz w:val="20"/>
+                <w:szCs w:val="20"/>
+              </w:rPr>
+            </w:pPr>
+            <w:r>
+              <w:rPr>
+                <w:rFonts w:ascii="Calibri" w:hAnsi="Calibri" w:cs="Calibri"/>
+                <w:sz w:val="20"/>
+                <w:szCs w:val="20"/>
+              </w:rPr>
+              <w:t>50.11 (9.54)</w:t>
+            </w:r>
+          </w:p>
+        </w:tc>
+      </w:tr>
+      <w:tr>
+        <w:trPr>
+          <w:trHeight w:val="439"/>
+          <w:jc w:val="center"/>
+        </w:trPr>
+        <w:tc>
+          <w:tcPr>
+            <w:tcW w:w="3960" w:type="dxa"/>
+            <w:tcBorders>
+              <w:top w:val="nil"/>
+              <w:left w:val="nil"/>
+              <w:bottom w:val="nil"/>
+              <w:right w:val="nil"/>
+            </w:tcBorders>
+            <w:vAlign w:val="center"/>
+          </w:tcPr>
+          <w:p>
+            <w:pPr>
+              <w:spacing w:before="100" w:after="100"/>
+              <w:ind w:left="100" w:right="100"/>
+              <w:rPr>
+                <w:rFonts w:ascii="Calibri" w:hAnsi="Calibri" w:cs="Calibri"/>
+                <w:sz w:val="20"/>
+                <w:szCs w:val="20"/>
+              </w:rPr>
+            </w:pPr>
+            <w:r>
+              <w:rPr>
+                <w:rFonts w:ascii="Calibri" w:hAnsi="Calibri" w:cs="Calibri"/>
+                <w:sz w:val="20"/>
+                <w:szCs w:val="20"/>
+              </w:rPr>
+              <w:t xml:space="preserve">   Missing</w:t>
+            </w:r>
+          </w:p>
+        </w:tc>
+        <w:tc>
+          <w:tcPr>
+            <w:tcW w:w="2499" w:type="dxa"/>
+            <w:tcBorders>
+              <w:top w:val="nil"/>
+              <w:left w:val="nil"/>
+              <w:bottom w:val="nil"/>
+              <w:right w:val="nil"/>
+            </w:tcBorders>
+            <w:vAlign w:val="center"/>
+          </w:tcPr>
+          <w:p>
+            <w:pPr>
+              <w:spacing w:before="100" w:after="100"/>
+              <w:ind w:left="100" w:right="100"/>
+              <w:rPr>
+                <w:rFonts w:ascii="Calibri" w:hAnsi="Calibri" w:cs="Calibri"/>
+                <w:sz w:val="20"/>
+                <w:szCs w:val="20"/>
+              </w:rPr>
+            </w:pPr>
+            <w:r>
+              <w:rPr>
+                <w:rFonts w:ascii="Calibri" w:hAnsi="Calibri" w:cs="Calibri"/>
+                <w:sz w:val="20"/>
+                <w:szCs w:val="20"/>
+              </w:rPr>
+              <w:t>0</w:t>
+            </w:r>
+          </w:p>
+        </w:tc>
+        <w:tc>
+          <w:tcPr>
+            <w:tcW w:w="2610" w:type="dxa"/>
+            <w:tcBorders>
+              <w:top w:val="nil"/>
+              <w:left w:val="nil"/>
+              <w:bottom w:val="nil"/>
+              <w:right w:val="nil"/>
+            </w:tcBorders>
+            <w:vAlign w:val="center"/>
+          </w:tcPr>
+          <w:p>
+            <w:pPr>
+              <w:spacing w:before="100" w:after="100"/>
+              <w:ind w:left="100" w:right="100"/>
+              <w:rPr>
+                <w:rFonts w:ascii="Calibri" w:hAnsi="Calibri" w:cs="Calibri"/>
+                <w:sz w:val="20"/>
+                <w:szCs w:val="20"/>
+              </w:rPr>
+            </w:pPr>
+            <w:r>
+              <w:rPr>
+                <w:rFonts w:ascii="Calibri" w:hAnsi="Calibri" w:cs="Calibri"/>
+                <w:sz w:val="20"/>
+                <w:szCs w:val="20"/>
+              </w:rPr>
+              <w:t>2</w:t>
+            </w:r>
+          </w:p>
+        </w:tc>
+        <w:tc>
+          <w:tcPr>
+            <w:tcW w:w="1970" w:type="dxa"/>
+            <w:tcBorders>
+              <w:top w:val="nil"/>
+              <w:left w:val="nil"/>
+              <w:bottom w:val="nil"/>
+              <w:right w:val="nil"/>
+            </w:tcBorders>
+            <w:vAlign w:val="center"/>
+          </w:tcPr>
+          <w:p>
+            <w:pPr>
+              <w:spacing w:before="100" w:after="100"/>
+              <w:ind w:left="100" w:right="100"/>
+              <w:rPr>
+                <w:rFonts w:ascii="Calibri" w:hAnsi="Calibri" w:cs="Calibri"/>
+                <w:sz w:val="20"/>
+                <w:szCs w:val="20"/>
+              </w:rPr>
+            </w:pPr>
+            <w:r>
+              <w:rPr>
+                <w:rFonts w:ascii="Calibri" w:hAnsi="Calibri" w:cs="Calibri"/>
+                <w:sz w:val="20"/>
+                <w:szCs w:val="20"/>
+              </w:rPr>
+              <w:t>2</w:t>
+            </w:r>
+          </w:p>
+        </w:tc>
+      </w:tr>
+      <w:tr>
+        <w:trPr>
+          <w:trHeight w:val="439"/>
+          <w:jc w:val="center"/>
+        </w:trPr>
+        <w:tc>
+          <w:tcPr>
+            <w:tcW w:w="3960" w:type="dxa"/>
+            <w:tcBorders>
+              <w:top w:val="nil"/>
+              <w:left w:val="nil"/>
+              <w:bottom w:val="nil"/>
+              <w:right w:val="nil"/>
+            </w:tcBorders>
+            <w:vAlign w:val="center"/>
+          </w:tcPr>
+          <w:p>
+            <w:pPr>
+              <w:spacing w:before="100" w:after="100"/>
+              <w:ind w:left="100" w:right="100"/>
+              <w:rPr>
+                <w:rFonts w:ascii="Calibri" w:hAnsi="Calibri" w:cs="Calibri"/>
+                <w:b/>
+                <w:bCs/>
+                <w:sz w:val="20"/>
+                <w:szCs w:val="20"/>
+              </w:rPr>
+            </w:pPr>
+            <w:r>
+              <w:rPr>
+                <w:rFonts w:ascii="Calibri" w:hAnsi="Calibri" w:cs="Calibri"/>
+                <w:b/>
+                <w:bCs/>
+                <w:sz w:val="20"/>
+                <w:szCs w:val="20"/>
+              </w:rPr>
+              <w:t>Mental Quality of Life Score</w:t>
+            </w:r>
+            <w:r>
+              <w:rPr>
+                <w:rFonts w:ascii="Calibri" w:hAnsi="Calibri" w:cs="Calibri"/>
+                <w:b/>
+                <w:bCs/>
+                <w:sz w:val="20"/>
+                <w:szCs w:val="20"/>
+              </w:rPr>
+              <w:t>, (Mean, SD)</w:t>
+            </w:r>
+          </w:p>
+        </w:tc>
+        <w:tc>
+          <w:tcPr>
+            <w:tcW w:w="2499" w:type="dxa"/>
+            <w:tcBorders>
+              <w:top w:val="nil"/>
+              <w:left w:val="nil"/>
+              <w:bottom w:val="nil"/>
+              <w:right w:val="nil"/>
+            </w:tcBorders>
+            <w:vAlign w:val="center"/>
+          </w:tcPr>
+          <w:p>
+            <w:pPr>
+              <w:spacing w:before="100" w:after="100"/>
+              <w:ind w:left="100" w:right="100"/>
+              <w:rPr>
+                <w:rFonts w:ascii="Calibri" w:hAnsi="Calibri" w:cs="Calibri"/>
+                <w:sz w:val="20"/>
+                <w:szCs w:val="20"/>
+              </w:rPr>
+            </w:pPr>
+            <w:r>
+              <w:rPr>
+                <w:rFonts w:ascii="Calibri" w:hAnsi="Calibri" w:cs="Calibri"/>
+                <w:sz w:val="20"/>
+                <w:szCs w:val="20"/>
+              </w:rPr>
+              <w:t>43.36 (12.35)</w:t>
+            </w:r>
+          </w:p>
+        </w:tc>
+        <w:tc>
+          <w:tcPr>
+            <w:tcW w:w="2610" w:type="dxa"/>
+            <w:tcBorders>
+              <w:top w:val="nil"/>
+              <w:left w:val="nil"/>
+              <w:bottom w:val="nil"/>
+              <w:right w:val="nil"/>
+            </w:tcBorders>
+            <w:vAlign w:val="center"/>
+          </w:tcPr>
+          <w:p>
+            <w:pPr>
+              <w:spacing w:before="100" w:after="100"/>
+              <w:ind w:left="100" w:right="100"/>
+              <w:rPr>
+                <w:rFonts w:ascii="Calibri" w:hAnsi="Calibri" w:cs="Calibri"/>
+                <w:sz w:val="20"/>
+                <w:szCs w:val="20"/>
+              </w:rPr>
+            </w:pPr>
+            <w:r>
+              <w:rPr>
+                <w:rFonts w:ascii="Calibri" w:hAnsi="Calibri" w:cs="Calibri"/>
+                <w:sz w:val="20"/>
+                <w:szCs w:val="20"/>
+              </w:rPr>
+              <w:t>45.61 (13.36)</w:t>
+            </w:r>
+          </w:p>
+        </w:tc>
+        <w:tc>
+          <w:tcPr>
+            <w:tcW w:w="1970" w:type="dxa"/>
+            <w:tcBorders>
+              <w:top w:val="nil"/>
+              <w:left w:val="nil"/>
+              <w:bottom w:val="nil"/>
+              <w:right w:val="nil"/>
+            </w:tcBorders>
+            <w:vAlign w:val="center"/>
+          </w:tcPr>
+          <w:p>
+            <w:pPr>
+              <w:spacing w:before="100" w:after="100"/>
+              <w:ind w:left="100" w:right="100"/>
+              <w:rPr>
+                <w:rFonts w:ascii="Calibri" w:hAnsi="Calibri" w:cs="Calibri"/>
+                <w:sz w:val="20"/>
+                <w:szCs w:val="20"/>
+              </w:rPr>
+            </w:pPr>
+            <w:r>
+              <w:rPr>
+                <w:rFonts w:ascii="Calibri" w:hAnsi="Calibri" w:cs="Calibri"/>
+                <w:sz w:val="20"/>
+                <w:szCs w:val="20"/>
+              </w:rPr>
+              <w:t>45.40 (13.28)</w:t>
+            </w:r>
+          </w:p>
+        </w:tc>
+      </w:tr>
+      <w:tr>
+        <w:trPr>
+          <w:trHeight w:val="376"/>
+          <w:jc w:val="center"/>
+        </w:trPr>
+        <w:tc>
+          <w:tcPr>
+            <w:tcW w:w="3960" w:type="dxa"/>
+            <w:tcBorders>
+              <w:top w:val="nil"/>
+              <w:left w:val="nil"/>
+              <w:bottom w:val="single" w:sz="12" w:space="0" w:color="666666"/>
+              <w:right w:val="nil"/>
+            </w:tcBorders>
+            <w:vAlign w:val="center"/>
+          </w:tcPr>
+          <w:p>
+            <w:pPr>
+              <w:spacing w:before="100" w:after="100"/>
+              <w:ind w:left="100" w:right="100"/>
+              <w:rPr>
+                <w:rFonts w:ascii="Calibri" w:hAnsi="Calibri" w:cs="Calibri"/>
+                <w:sz w:val="20"/>
+                <w:szCs w:val="20"/>
+              </w:rPr>
+            </w:pPr>
+            <w:r>
+              <w:rPr>
+                <w:rFonts w:ascii="Calibri" w:hAnsi="Calibri" w:cs="Calibri"/>
+                <w:sz w:val="20"/>
+                <w:szCs w:val="20"/>
+              </w:rPr>
+              <w:t xml:space="preserve">   Missing</w:t>
+            </w:r>
+          </w:p>
+        </w:tc>
+        <w:tc>
+          <w:tcPr>
+            <w:tcW w:w="2499" w:type="dxa"/>
+            <w:tcBorders>
+              <w:top w:val="nil"/>
+              <w:left w:val="nil"/>
+              <w:bottom w:val="single" w:sz="12" w:space="0" w:color="666666"/>
+              <w:right w:val="nil"/>
+            </w:tcBorders>
+            <w:vAlign w:val="center"/>
+          </w:tcPr>
+          <w:p>
+            <w:pPr>
+              <w:spacing w:before="100" w:after="100"/>
+              <w:ind w:left="100" w:right="100"/>
+              <w:rPr>
+                <w:rFonts w:ascii="Calibri" w:hAnsi="Calibri" w:cs="Calibri"/>
+                <w:sz w:val="20"/>
+                <w:szCs w:val="20"/>
+              </w:rPr>
+            </w:pPr>
+            <w:r>
+              <w:rPr>
+                <w:rFonts w:ascii="Calibri" w:hAnsi="Calibri" w:cs="Calibri"/>
+                <w:sz w:val="20"/>
+                <w:szCs w:val="20"/>
+              </w:rPr>
+              <w:t>0</w:t>
+            </w:r>
+          </w:p>
+        </w:tc>
+        <w:tc>
+          <w:tcPr>
+            <w:tcW w:w="2610" w:type="dxa"/>
+            <w:tcBorders>
+              <w:top w:val="nil"/>
+              <w:left w:val="nil"/>
+              <w:bottom w:val="single" w:sz="12" w:space="0" w:color="666666"/>
+              <w:right w:val="nil"/>
+            </w:tcBorders>
+            <w:vAlign w:val="center"/>
+          </w:tcPr>
+          <w:p>
+            <w:pPr>
+              <w:spacing w:before="100" w:after="100"/>
+              <w:ind w:left="100" w:right="100"/>
+              <w:rPr>
+                <w:rFonts w:ascii="Calibri" w:hAnsi="Calibri" w:cs="Calibri"/>
+                <w:sz w:val="20"/>
+                <w:szCs w:val="20"/>
+              </w:rPr>
+            </w:pPr>
+            <w:r>
+              <w:rPr>
+                <w:rFonts w:ascii="Calibri" w:hAnsi="Calibri" w:cs="Calibri"/>
+                <w:sz w:val="20"/>
+                <w:szCs w:val="20"/>
+              </w:rPr>
+              <w:t>2</w:t>
+            </w:r>
+          </w:p>
+        </w:tc>
+        <w:tc>
+          <w:tcPr>
+            <w:tcW w:w="1970" w:type="dxa"/>
+            <w:tcBorders>
+              <w:top w:val="nil"/>
+              <w:left w:val="nil"/>
+              <w:bottom w:val="single" w:sz="12" w:space="0" w:color="666666"/>
+              <w:right w:val="nil"/>
+            </w:tcBorders>
+            <w:vAlign w:val="center"/>
+          </w:tcPr>
+          <w:p>
+            <w:pPr>
+              <w:spacing w:before="100" w:after="100"/>
+              <w:ind w:left="100" w:right="100"/>
+              <w:rPr>
+                <w:rFonts w:ascii="Calibri" w:hAnsi="Calibri" w:cs="Calibri"/>
+                <w:sz w:val="20"/>
+                <w:szCs w:val="20"/>
+              </w:rPr>
+            </w:pPr>
+            <w:r>
+              <w:rPr>
+                <w:rFonts w:ascii="Calibri" w:hAnsi="Calibri" w:cs="Calibri"/>
+                <w:sz w:val="20"/>
+                <w:szCs w:val="20"/>
+              </w:rPr>
+              <w:t>2</w:t>
+            </w:r>
           </w:p>
         </w:tc>
       </w:tr>
@@ -1146,6 +3870,22 @@
     <w:p>
       <w:pPr>
         <w:spacing w:line="480" w:lineRule="auto"/>
+        <w:rPr>
+          <w:rFonts w:ascii="Calibri" w:hAnsi="Calibri" w:cs="Calibri"/>
+        </w:rPr>
+      </w:pPr>
+    </w:p>
+    <w:p>
+      <w:pPr>
+        <w:spacing w:line="276" w:lineRule="auto"/>
+        <w:rPr>
+          <w:rFonts w:ascii="Calibri" w:hAnsi="Calibri" w:cs="Calibri"/>
+        </w:rPr>
+      </w:pPr>
+    </w:p>
+    <w:p>
+      <w:pPr>
+        <w:spacing w:line="276" w:lineRule="auto"/>
         <w:rPr>
           <w:rFonts w:ascii="Calibri" w:hAnsi="Calibri" w:cs="Calibri"/>
         </w:rPr>
@@ -1174,7 +3914,6 @@
           <w:b/>
           <w:bCs/>
         </w:rPr>
-        <w:lastRenderedPageBreak/>
         <w:t>Table 2. Frequentist Linear Regression Estimates for the Association Between Baseline Hard Drug Use and Year 2 Outcomes</w:t>
       </w:r>
     </w:p>
@@ -1750,7 +4489,6 @@
           <w:rFonts w:ascii="Calibri" w:hAnsi="Calibri" w:cs="Calibri"/>
           <w:b/>
         </w:rPr>
-        <w:lastRenderedPageBreak/>
         <w:t>Table 1: Regression coefficients from models of potential predictors of Log PSA</w:t>
       </w:r>
     </w:p>
@@ -4298,6 +7036,7 @@
                 <w:rFonts w:ascii="Calibri" w:eastAsia="Times New Roman" w:hAnsi="Calibri" w:cs="Calibri"/>
                 <w:color w:val="000000"/>
               </w:rPr>
+              <w:lastRenderedPageBreak/>
               <w:t>Full Model</w:t>
             </w:r>
           </w:p>
@@ -5756,9 +8495,51 @@
           <w:rFonts w:ascii="Calibri" w:hAnsi="Calibri" w:cs="Calibri"/>
         </w:rPr>
       </w:pPr>
+      <w:r>
+        <w:rPr>
+          <w:rFonts w:ascii="Calibri" w:hAnsi="Calibri" w:cs="Calibri"/>
+        </w:rPr>
+        <w:t>Step 2- get rid of outlier</w:t>
+      </w:r>
+      <w:r>
+        <w:rPr>
+          <w:rFonts w:ascii="Calibri" w:hAnsi="Calibri" w:cs="Calibri"/>
+        </w:rPr>
+        <w:t xml:space="preserve"> (</w:t>
+      </w:r>
+      <w:r>
+        <w:rPr>
+          <w:rFonts w:ascii="Calibri" w:hAnsi="Calibri" w:cs="Calibri"/>
+        </w:rPr>
+        <w:t>3</w:t>
+      </w:r>
+      <w:r>
+        <w:rPr>
+          <w:rFonts w:ascii="Calibri" w:hAnsi="Calibri" w:cs="Calibri"/>
+        </w:rPr>
+        <w:t xml:space="preserve"> BMI rows</w:t>
+      </w:r>
+      <w:r>
+        <w:rPr>
+          <w:rFonts w:ascii="Calibri" w:hAnsi="Calibri" w:cs="Calibri"/>
+        </w:rPr>
+        <w:t xml:space="preserve"> with BMI </w:t>
+      </w:r>
+      <w:r>
+        <w:rPr>
+          <w:rFonts w:ascii="Calibri" w:hAnsi="Calibri" w:cs="Calibri"/>
+        </w:rPr>
+        <w:t>&gt;50</w:t>
+      </w:r>
+      <w:r>
+        <w:rPr>
+          <w:rFonts w:ascii="Calibri" w:hAnsi="Calibri" w:cs="Calibri"/>
+        </w:rPr>
+        <w:t>)</w:t>
+      </w:r>
     </w:p>
     <w:sectPr>
-      <w:footerReference w:type="default" r:id="rId7"/>
+      <w:footerReference w:type="default" r:id="rId8"/>
       <w:pgSz w:w="12240" w:h="15840"/>
       <w:pgMar w:top="1440" w:right="1440" w:bottom="1440" w:left="1440" w:header="720" w:footer="720" w:gutter="0"/>
       <w:cols w:space="720"/>
@@ -12056,6 +14837,22 @@
     <w:uiPriority w:val="99"/>
     <w:rsid w:val="00DF417D"/>
   </w:style>
+  <w:style w:type="paragraph" w:styleId="NormalWeb">
+    <w:name w:val="Normal (Web)"/>
+    <w:basedOn w:val="Normal"/>
+    <w:uiPriority w:val="99"/>
+    <w:semiHidden/>
+    <w:unhideWhenUsed/>
+    <w:rsid w:val="001945A3"/>
+    <w:pPr>
+      <w:spacing w:before="100" w:beforeAutospacing="1" w:after="100" w:afterAutospacing="1" w:line="240" w:lineRule="auto"/>
+    </w:pPr>
+    <w:rPr>
+      <w:rFonts w:ascii="Times New Roman" w:eastAsia="Times New Roman" w:hAnsi="Times New Roman" w:cs="Times New Roman"/>
+      <w:kern w:val="0"/>
+      <w14:ligatures w14:val="none"/>
+    </w:rPr>
+  </w:style>
 </w:styles>
 </file>
 
@@ -12372,4 +15169,16 @@
     </a:ext>
   </a:extLst>
 </a:theme>
+</file>
+
+<file path=customXml/item1.xml><?xml version="1.0" encoding="utf-8"?>
+<b:Sources xmlns:b="http://schemas.openxmlformats.org/officeDocument/2006/bibliography" xmlns="http://schemas.openxmlformats.org/officeDocument/2006/bibliography" SelectedStyle="\APASixthEditionOfficeOnline.xsl" StyleName="APA" Version="6"/>
+</file>
+
+<file path=customXml/itemProps1.xml><?xml version="1.0" encoding="utf-8"?>
+<ds:datastoreItem xmlns:ds="http://schemas.openxmlformats.org/officeDocument/2006/customXml" ds:itemID="{16D84450-7B06-4548-877A-D6D04A297657}">
+  <ds:schemaRefs>
+    <ds:schemaRef ds:uri="http://schemas.openxmlformats.org/officeDocument/2006/bibliography"/>
+  </ds:schemaRefs>
+</ds:datastoreItem>
 </file>
</xml_diff>